<commit_message>
changes in mock gui has been updated.
</commit_message>
<xml_diff>
--- a/MOCK_GUI/MOCK GUI.docx
+++ b/MOCK_GUI/MOCK GUI.docx
@@ -917,7 +917,13 @@
           <w:u w:val="single"/>
         </w:rPr>
         <w:lastRenderedPageBreak/>
-        <w:t>PERMISSION SEEKING PAGE:-</w:t>
+        <w:t>LANGUAGE SELECTION</w:t>
+      </w:r>
+      <w:r>
+        <w:rPr>
+          <w:u w:val="single"/>
+        </w:rPr>
+        <w:t xml:space="preserve"> PAGE:-</w:t>
       </w:r>
     </w:p>
     <w:p/>
@@ -937,8 +943,8 @@
                 <wp:positionV relativeFrom="paragraph">
                   <wp:posOffset>277495</wp:posOffset>
                 </wp:positionV>
-                <wp:extent cx="1943100" cy="586740"/>
-                <wp:effectExtent l="914400" t="0" r="19050" b="22860"/>
+                <wp:extent cx="1943100" cy="990600"/>
+                <wp:effectExtent l="914400" t="0" r="19050" b="19050"/>
                 <wp:wrapNone/>
                 <wp:docPr id="8" name="Line Callout 1 (No Border) 8"/>
                 <wp:cNvGraphicFramePr/>
@@ -949,7 +955,7 @@
                       <wps:spPr>
                         <a:xfrm>
                           <a:off x="0" y="0"/>
-                          <a:ext cx="1943100" cy="586740"/>
+                          <a:ext cx="1943100" cy="990600"/>
                         </a:xfrm>
                         <a:prstGeom prst="callout1">
                           <a:avLst>
@@ -996,6 +1002,22 @@
                             <w:pPr>
                               <w:jc w:val="center"/>
                             </w:pPr>
+                            <w:r>
+                              <w:t>T-ALIGN:</w:t>
+                            </w:r>
+                            <w:r>
+                              <w:t xml:space="preserve"> CENTER</w:t>
+                            </w:r>
+                          </w:p>
+                          <w:p>
+                            <w:pPr>
+                              <w:jc w:val="center"/>
+                            </w:pPr>
+                          </w:p>
+                          <w:p>
+                            <w:pPr>
+                              <w:jc w:val="center"/>
+                            </w:pPr>
                           </w:p>
                         </w:txbxContent>
                       </wps:txbx>
@@ -1019,7 +1041,7 @@
           </mc:Choice>
           <mc:Fallback>
             <w:pict>
-              <v:shape id="Line Callout 1 (No Border) 8" o:spid="_x0000_s1030" type="#_x0000_t41" style="position:absolute;margin-left:352.8pt;margin-top:21.85pt;width:153pt;height:46.2pt;z-index:251664384;visibility:visible;mso-wrap-style:square;mso-width-percent:0;mso-height-percent:0;mso-wrap-distance-left:9pt;mso-wrap-distance-top:0;mso-wrap-distance-right:9pt;mso-wrap-distance-bottom:0;mso-position-horizontal:absolute;mso-position-horizontal-relative:text;mso-position-vertical:absolute;mso-position-vertical-relative:text;mso-width-percent:0;mso-height-percent:0;mso-width-relative:margin;mso-height-relative:margin;v-text-anchor:middle" o:gfxdata="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" adj="-10059,20373,-360,7136" fillcolor="#91bce3 [2164]" strokecolor="#5b9bd5 [3204]" strokeweight=".5pt">
+              <v:shape id="Line Callout 1 (No Border) 8" o:spid="_x0000_s1030" type="#_x0000_t41" style="position:absolute;margin-left:352.8pt;margin-top:21.85pt;width:153pt;height:78pt;z-index:251664384;visibility:visible;mso-wrap-style:square;mso-width-percent:0;mso-height-percent:0;mso-wrap-distance-left:9pt;mso-wrap-distance-top:0;mso-wrap-distance-right:9pt;mso-wrap-distance-bottom:0;mso-position-horizontal:absolute;mso-position-horizontal-relative:text;mso-position-vertical:absolute;mso-position-vertical-relative:text;mso-width-percent:0;mso-height-percent:0;mso-width-relative:margin;mso-height-relative:margin;v-text-anchor:middle" o:gfxdata="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" adj="-10059,20373,-360,7136" fillcolor="#91bce3 [2164]" strokecolor="#5b9bd5 [3204]" strokeweight=".5pt">
                 <v:fill color2="#7aaddd [2612]" rotate="t" colors="0 #b1cbe9;.5 #a3c1e5;1 #92b9e4" focus="100%" type="gradient">
                   <o:fill v:ext="view" type="gradientUnscaled"/>
                 </v:fill>
@@ -1040,6 +1062,22 @@
                       <w:r>
                         <w:t>SIZE: 20px to 30px</w:t>
                       </w:r>
+                    </w:p>
+                    <w:p>
+                      <w:pPr>
+                        <w:jc w:val="center"/>
+                      </w:pPr>
+                      <w:r>
+                        <w:t>T-ALIGN:</w:t>
+                      </w:r>
+                      <w:r>
+                        <w:t xml:space="preserve"> CENTER</w:t>
+                      </w:r>
+                    </w:p>
+                    <w:p>
+                      <w:pPr>
+                        <w:jc w:val="center"/>
+                      </w:pPr>
                     </w:p>
                     <w:p>
                       <w:pPr>
@@ -1196,18 +1234,132 @@
               <w:jc w:val="center"/>
             </w:pPr>
             <w:r>
-              <w:t>/*KINDLY ALLOW THE NESSARY PERMISSION TO GET FULL FEATURES OF THIS APPLICATION*/</w:t>
+              <w:t xml:space="preserve">/*KINDLY </w:t>
             </w:r>
-          </w:p>
-          <w:p>
-            <w:pPr>
-              <w:jc w:val="center"/>
-            </w:pPr>
-          </w:p>
-          <w:p>
-            <w:pPr>
-              <w:jc w:val="center"/>
-            </w:pPr>
+            <w:r>
+              <w:t>CHOOSE THE LANGUAGE TO CONTINUE FURTHER</w:t>
+            </w:r>
+            <w:r>
+              <w:t>*/</w:t>
+            </w:r>
+          </w:p>
+          <w:p>
+            <w:pPr>
+              <w:pStyle w:val="HTMLPreformatted"/>
+              <w:shd w:val="clear" w:color="auto" w:fill="F8F9FA"/>
+              <w:spacing w:line="480" w:lineRule="atLeast"/>
+              <w:rPr>
+                <w:rFonts w:ascii="inherit" w:hAnsi="inherit"/>
+                <w:color w:val="222222"/>
+                <w:sz w:val="36"/>
+                <w:szCs w:val="36"/>
+              </w:rPr>
+            </w:pPr>
+            <w:r>
+              <w:t>/*</w:t>
+            </w:r>
+            <w:r>
+              <w:rPr>
+                <w:rFonts w:ascii="Nirmala UI" w:hAnsi="Nirmala UI" w:cs="Nirmala UI" w:hint="cs"/>
+                <w:color w:val="222222"/>
+                <w:sz w:val="36"/>
+                <w:szCs w:val="36"/>
+                <w:cs/>
+                <w:lang w:bidi="hi-IN"/>
+              </w:rPr>
+              <w:t xml:space="preserve"> </w:t>
+            </w:r>
+            <w:r>
+              <w:rPr>
+                <w:rFonts w:ascii="Nirmala UI" w:hAnsi="Nirmala UI" w:cs="Nirmala UI" w:hint="cs"/>
+                <w:color w:val="222222"/>
+                <w:sz w:val="24"/>
+                <w:szCs w:val="24"/>
+                <w:cs/>
+                <w:lang w:bidi="hi-IN"/>
+              </w:rPr>
+              <w:t>भाषा</w:t>
+            </w:r>
+            <w:r>
+              <w:rPr>
+                <w:rFonts w:ascii="inherit" w:hAnsi="inherit" w:cs="Mangal" w:hint="cs"/>
+                <w:color w:val="222222"/>
+                <w:sz w:val="24"/>
+                <w:szCs w:val="24"/>
+                <w:cs/>
+                <w:lang w:bidi="hi-IN"/>
+              </w:rPr>
+              <w:t xml:space="preserve"> </w:t>
+            </w:r>
+            <w:r>
+              <w:rPr>
+                <w:rFonts w:ascii="Nirmala UI" w:hAnsi="Nirmala UI" w:cs="Nirmala UI" w:hint="cs"/>
+                <w:color w:val="222222"/>
+                <w:sz w:val="24"/>
+                <w:szCs w:val="24"/>
+                <w:cs/>
+                <w:lang w:bidi="hi-IN"/>
+              </w:rPr>
+              <w:t>का</w:t>
+            </w:r>
+            <w:r>
+              <w:rPr>
+                <w:rFonts w:ascii="inherit" w:hAnsi="inherit" w:cs="Mangal" w:hint="cs"/>
+                <w:color w:val="222222"/>
+                <w:sz w:val="24"/>
+                <w:szCs w:val="24"/>
+                <w:cs/>
+                <w:lang w:bidi="hi-IN"/>
+              </w:rPr>
+              <w:t xml:space="preserve"> </w:t>
+            </w:r>
+            <w:r>
+              <w:rPr>
+                <w:rFonts w:ascii="Nirmala UI" w:hAnsi="Nirmala UI" w:cs="Nirmala UI" w:hint="cs"/>
+                <w:color w:val="222222"/>
+                <w:sz w:val="24"/>
+                <w:szCs w:val="24"/>
+                <w:cs/>
+                <w:lang w:bidi="hi-IN"/>
+              </w:rPr>
+              <w:t>चयन</w:t>
+            </w:r>
+            <w:r>
+              <w:rPr>
+                <w:rFonts w:ascii="inherit" w:hAnsi="inherit" w:cs="Mangal" w:hint="cs"/>
+                <w:color w:val="222222"/>
+                <w:sz w:val="24"/>
+                <w:szCs w:val="24"/>
+                <w:cs/>
+                <w:lang w:bidi="hi-IN"/>
+              </w:rPr>
+              <w:t xml:space="preserve"> </w:t>
+            </w:r>
+            <w:r>
+              <w:rPr>
+                <w:rFonts w:ascii="Nirmala UI" w:hAnsi="Nirmala UI" w:cs="Nirmala UI" w:hint="cs"/>
+                <w:color w:val="222222"/>
+                <w:sz w:val="24"/>
+                <w:szCs w:val="24"/>
+                <w:cs/>
+                <w:lang w:bidi="hi-IN"/>
+              </w:rPr>
+              <w:t>करें</w:t>
+            </w:r>
+            <w:r>
+              <w:rPr>
+                <w:rFonts w:ascii="Nirmala UI" w:hAnsi="Nirmala UI" w:cs="Nirmala UI" w:hint="cs"/>
+                <w:color w:val="222222"/>
+                <w:sz w:val="24"/>
+                <w:szCs w:val="24"/>
+                <w:cs/>
+                <w:lang w:bidi="hi-IN"/>
+              </w:rPr>
+              <w:t xml:space="preserve"> </w:t>
+            </w:r>
+            <w:r>
+              <w:t>*/</w:t>
+            </w:r>
           </w:p>
           <w:p>
             <w:pPr>
@@ -1222,8 +1374,167 @@
           <w:tbl>
             <w:tblPr>
               <w:tblStyle w:val="TableGrid"/>
+              <w:tblpPr w:leftFromText="180" w:rightFromText="180" w:vertAnchor="text" w:horzAnchor="margin" w:tblpY="334"/>
+              <w:tblOverlap w:val="never"/>
               <w:tblW w:w="0" w:type="auto"/>
-              <w:jc w:val="center"/>
+              <w:tblLook w:val="04A0" w:firstRow="1" w:lastRow="0" w:firstColumn="1" w:lastColumn="0" w:noHBand="0" w:noVBand="1"/>
+            </w:tblPr>
+            <w:tblGrid>
+              <w:gridCol w:w="3415"/>
+            </w:tblGrid>
+            <w:tr>
+              <w:trPr>
+                <w:trHeight w:val="800"/>
+              </w:trPr>
+              <w:tc>
+                <w:tcPr>
+                  <w:tcW w:w="3415" w:type="dxa"/>
+                </w:tcPr>
+                <w:p/>
+                <w:p>
+                  <w:pPr>
+                    <w:jc w:val="center"/>
+                    <w:rPr>
+                      <w:b/>
+                    </w:rPr>
+                  </w:pPr>
+                  <w:r>
+                    <w:rPr>
+                      <w:b/>
+                    </w:rPr>
+                    <w:t>ENGLISH</w:t>
+                  </w:r>
+                </w:p>
+              </w:tc>
+            </w:tr>
+          </w:tbl>
+          <w:p>
+            <w:pPr>
+              <w:jc w:val="center"/>
+            </w:pPr>
+            <w:r>
+              <w:rPr>
+                <w:noProof/>
+              </w:rPr>
+              <mc:AlternateContent>
+                <mc:Choice Requires="wps">
+                  <w:drawing>
+                    <wp:anchor distT="0" distB="0" distL="114300" distR="114300" simplePos="0" relativeHeight="251675648" behindDoc="0" locked="0" layoutInCell="1" allowOverlap="1">
+                      <wp:simplePos x="0" y="0"/>
+                      <wp:positionH relativeFrom="page">
+                        <wp:posOffset>2011045</wp:posOffset>
+                      </wp:positionH>
+                      <wp:positionV relativeFrom="paragraph">
+                        <wp:posOffset>1069975</wp:posOffset>
+                      </wp:positionV>
+                      <wp:extent cx="1188720" cy="236220"/>
+                      <wp:effectExtent l="762000" t="0" r="11430" b="373380"/>
+                      <wp:wrapNone/>
+                      <wp:docPr id="19" name="Line Callout 1 19"/>
+                      <wp:cNvGraphicFramePr/>
+                      <a:graphic xmlns:a="http://schemas.openxmlformats.org/drawingml/2006/main">
+                        <a:graphicData uri="http://schemas.microsoft.com/office/word/2010/wordprocessingShape">
+                          <wps:wsp>
+                            <wps:cNvSpPr/>
+                            <wps:spPr>
+                              <a:xfrm>
+                                <a:off x="0" y="0"/>
+                                <a:ext cx="1188720" cy="236220"/>
+                              </a:xfrm>
+                              <a:prstGeom prst="borderCallout1">
+                                <a:avLst>
+                                  <a:gd name="adj1" fmla="val 26127"/>
+                                  <a:gd name="adj2" fmla="val 699"/>
+                                  <a:gd name="adj3" fmla="val 253960"/>
+                                  <a:gd name="adj4" fmla="val -63296"/>
+                                </a:avLst>
+                              </a:prstGeom>
+                            </wps:spPr>
+                            <wps:style>
+                              <a:lnRef idx="1">
+                                <a:schemeClr val="accent1"/>
+                              </a:lnRef>
+                              <a:fillRef idx="2">
+                                <a:schemeClr val="accent1"/>
+                              </a:fillRef>
+                              <a:effectRef idx="1">
+                                <a:schemeClr val="accent1"/>
+                              </a:effectRef>
+                              <a:fontRef idx="minor">
+                                <a:schemeClr val="dk1"/>
+                              </a:fontRef>
+                            </wps:style>
+                            <wps:txbx>
+                              <w:txbxContent>
+                                <w:p>
+                                  <w:r>
+                                    <w:t>FONT: POPPINS</w:t>
+                                  </w:r>
+                                </w:p>
+                              </w:txbxContent>
+                            </wps:txbx>
+                            <wps:bodyPr rot="0" spcFirstLastPara="0" vertOverflow="overflow" horzOverflow="overflow" vert="horz" wrap="square" lIns="91440" tIns="45720" rIns="91440" bIns="45720" numCol="1" spcCol="0" rtlCol="0" fromWordArt="0" anchor="ctr" anchorCtr="0" forceAA="0" compatLnSpc="1">
+                              <a:prstTxWarp prst="textNoShape">
+                                <a:avLst/>
+                              </a:prstTxWarp>
+                              <a:noAutofit/>
+                            </wps:bodyPr>
+                          </wps:wsp>
+                        </a:graphicData>
+                      </a:graphic>
+                      <wp14:sizeRelH relativeFrom="margin">
+                        <wp14:pctWidth>0</wp14:pctWidth>
+                      </wp14:sizeRelH>
+                      <wp14:sizeRelV relativeFrom="margin">
+                        <wp14:pctHeight>0</wp14:pctHeight>
+                      </wp14:sizeRelV>
+                    </wp:anchor>
+                  </w:drawing>
+                </mc:Choice>
+                <mc:Fallback>
+                  <w:pict>
+                    <v:shapetype id="_x0000_t47" coordsize="21600,21600" o:spt="47" adj="-8280,24300,-1800,4050" path="m@0@1l@2@3nfem,l21600,r,21600l,21600xe">
+                      <v:stroke joinstyle="miter"/>
+                      <v:formulas>
+                        <v:f eqn="val #0"/>
+                        <v:f eqn="val #1"/>
+                        <v:f eqn="val #2"/>
+                        <v:f eqn="val #3"/>
+                      </v:formulas>
+                      <v:path arrowok="t" o:extrusionok="f" gradientshapeok="t" o:connecttype="custom" o:connectlocs="@0,@1;10800,0;10800,21600;0,10800;21600,10800"/>
+                      <v:handles>
+                        <v:h position="#0,#1"/>
+                        <v:h position="#2,#3"/>
+                      </v:handles>
+                      <o:callout v:ext="edit" type="oneSegment" on="t"/>
+                    </v:shapetype>
+                    <v:shape id="Line Callout 1 19" o:spid="_x0000_s1032" type="#_x0000_t47" style="position:absolute;left:0;text-align:left;margin-left:158.35pt;margin-top:84.25pt;width:93.6pt;height:18.6pt;z-index:251675648;visibility:visible;mso-wrap-style:square;mso-width-percent:0;mso-height-percent:0;mso-wrap-distance-left:9pt;mso-wrap-distance-top:0;mso-wrap-distance-right:9pt;mso-wrap-distance-bottom:0;mso-position-horizontal:absolute;mso-position-horizontal-relative:page;mso-position-vertical:absolute;mso-position-vertical-relative:text;mso-width-percent:0;mso-height-percent:0;mso-width-relative:margin;mso-height-relative:margin;v-text-anchor:middle" o:gfxdata="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" adj="-13672,54855,151,5643" fillcolor="#91bce3 [2164]" strokecolor="#5b9bd5 [3204]" strokeweight=".5pt">
+                      <v:fill color2="#7aaddd [2612]" rotate="t" colors="0 #b1cbe9;.5 #a3c1e5;1 #92b9e4" focus="100%" type="gradient">
+                        <o:fill v:ext="view" type="gradientUnscaled"/>
+                      </v:fill>
+                      <v:textbox>
+                        <w:txbxContent>
+                          <w:p>
+                            <w:r>
+                              <w:t>FONT: POPPINS</w:t>
+                            </w:r>
+                          </w:p>
+                        </w:txbxContent>
+                      </v:textbox>
+                      <o:callout v:ext="edit" minusy="t"/>
+                      <w10:wrap anchorx="page"/>
+                    </v:shape>
+                  </w:pict>
+                </mc:Fallback>
+              </mc:AlternateContent>
+            </w:r>
+          </w:p>
+          <w:tbl>
+            <w:tblPr>
+              <w:tblStyle w:val="TableGrid"/>
+              <w:tblpPr w:leftFromText="180" w:rightFromText="180" w:vertAnchor="page" w:horzAnchor="margin" w:tblpY="4609"/>
+              <w:tblOverlap w:val="never"/>
+              <w:tblW w:w="0" w:type="auto"/>
               <w:tblLook w:val="04A0" w:firstRow="1" w:lastRow="0" w:firstColumn="1" w:lastColumn="0" w:noHBand="0" w:noVBand="1"/>
             </w:tblPr>
             <w:tblGrid>
@@ -1231,8 +1542,7 @@
             </w:tblGrid>
             <w:tr>
               <w:trPr>
-                <w:trHeight w:val="1350"/>
-                <w:jc w:val="center"/>
+                <w:trHeight w:val="729"/>
               </w:trPr>
               <w:tc>
                 <w:tcPr>
@@ -1241,33 +1551,27 @@
                 <w:p>
                   <w:pPr>
                     <w:jc w:val="center"/>
-                  </w:pPr>
-                </w:p>
-                <w:p>
-                  <w:pPr>
-                    <w:jc w:val="center"/>
-                  </w:pPr>
-                </w:p>
-                <w:p>
-                  <w:pPr>
-                    <w:jc w:val="center"/>
+                    <w:rPr>
+                      <w:b/>
+                      <w:sz w:val="24"/>
+                      <w:szCs w:val="24"/>
+                    </w:rPr>
                   </w:pPr>
                   <w:r>
-                    <w:t>POP UP FOR PERMISSIONS</w:t>
+                    <w:br/>
                   </w:r>
-                </w:p>
-                <w:p>
-                  <w:pPr>
-                    <w:jc w:val="center"/>
-                  </w:pPr>
-                </w:p>
-                <w:p>
-                  <w:pPr>
-                    <w:jc w:val="right"/>
-                  </w:pPr>
+                  <w:proofErr w:type="spellStart"/>
                   <w:r>
-                    <w:t>ALLOW     DENY</w:t>
+                    <w:rPr>
+                      <w:rFonts w:ascii="Nirmala UI" w:hAnsi="Nirmala UI" w:cs="Nirmala UI"/>
+                      <w:color w:val="222222"/>
+                      <w:sz w:val="24"/>
+                      <w:szCs w:val="24"/>
+                      <w:shd w:val="clear" w:color="auto" w:fill="F8F9FA"/>
+                    </w:rPr>
+                    <w:t>हिंदी</w:t>
                   </w:r>
+                  <w:proofErr w:type="spellEnd"/>
                 </w:p>
               </w:tc>
             </w:tr>
@@ -1315,7 +1619,24 @@
           <w:i/>
           <w:u w:val="single"/>
         </w:rPr>
-        <w:t xml:space="preserve">HERE FIRSTLY THE NOTE MESSAGE WILL APPEAR FOR FEW SECONDS AND IT WILL RE-APPEAR WHEN THE USER DENY THE PERMISSIONS </w:t>
+        <w:t>HERE THE USER WILL BE ASKED TO CHOOSE A LANGUAGE FOR THEIR CONVENIENCE AND THESE WILL BE THE DEFAULT APP LANGUAGE SETTING AND IT’S NOT GOING TO SHOW UP AGAIN ONCE YOU USE THE APP.</w:t>
+      </w:r>
+    </w:p>
+    <w:p>
+      <w:pPr>
+        <w:rPr>
+          <w:b/>
+          <w:i/>
+          <w:u w:val="single"/>
+        </w:rPr>
+      </w:pPr>
+      <w:r>
+        <w:rPr>
+          <w:b/>
+          <w:i/>
+          <w:u w:val="single"/>
+        </w:rPr>
+        <w:t>POPPINS IS USED FOR THE HINDI LANGUAGE.</w:t>
       </w:r>
     </w:p>
     <w:p>
@@ -1449,7 +1770,7 @@
           </mc:Choice>
           <mc:Fallback>
             <w:pict>
-              <v:shape id="Line Callout 1 (No Border) 15" o:spid="_x0000_s1032" type="#_x0000_t41" style="position:absolute;margin-left:289.2pt;margin-top:11.3pt;width:124.8pt;height:67.2pt;z-index:251669504;visibility:visible;mso-wrap-style:square;mso-width-percent:0;mso-height-percent:0;mso-wrap-distance-left:9pt;mso-wrap-distance-top:0;mso-wrap-distance-right:9pt;mso-wrap-distance-bottom:0;mso-position-horizontal:absolute;mso-position-horizontal-relative:text;mso-position-vertical:absolute;mso-position-vertical-relative:text;mso-width-percent:0;mso-height-percent:0;mso-width-relative:margin;mso-height-relative:margin;v-text-anchor:middle" o:gfxdata="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" adj="-15238,31436,69,4821" fillcolor="#91bce3 [2164]" strokecolor="#5b9bd5 [3204]" strokeweight=".5pt">
+              <v:shape id="Line Callout 1 (No Border) 15" o:spid="_x0000_s1033" type="#_x0000_t41" style="position:absolute;margin-left:289.2pt;margin-top:11.3pt;width:124.8pt;height:67.2pt;z-index:251669504;visibility:visible;mso-wrap-style:square;mso-width-percent:0;mso-height-percent:0;mso-wrap-distance-left:9pt;mso-wrap-distance-top:0;mso-wrap-distance-right:9pt;mso-wrap-distance-bottom:0;mso-position-horizontal:absolute;mso-position-horizontal-relative:text;mso-position-vertical:absolute;mso-position-vertical-relative:text;mso-width-percent:0;mso-height-percent:0;mso-width-relative:margin;mso-height-relative:margin;v-text-anchor:middle" o:gfxdata="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" adj="-15238,31436,69,4821" fillcolor="#91bce3 [2164]" strokecolor="#5b9bd5 [3204]" strokeweight=".5pt">
                 <v:fill color2="#7aaddd [2612]" rotate="t" colors="0 #b1cbe9;.5 #a3c1e5;1 #92b9e4" focus="100%" type="gradient">
                   <o:fill v:ext="view" type="gradientUnscaled"/>
                 </v:fill>
@@ -1491,7 +1812,13 @@
         <w:rPr>
           <w:u w:val="single"/>
         </w:rPr>
-        <w:t>DIAGNOSIS PAGE:-</w:t>
+        <w:t>JOB ROLE SELECTION</w:t>
+      </w:r>
+      <w:r>
+        <w:rPr>
+          <w:u w:val="single"/>
+        </w:rPr>
+        <w:t xml:space="preserve"> PAGE:-</w:t>
       </w:r>
     </w:p>
     <w:p/>
@@ -1513,7 +1840,7 @@
                   <wp:posOffset>1704975</wp:posOffset>
                 </wp:positionV>
                 <wp:extent cx="1531620" cy="1173480"/>
-                <wp:effectExtent l="1543050" t="0" r="11430" b="26670"/>
+                <wp:effectExtent l="1466850" t="0" r="11430" b="26670"/>
                 <wp:wrapNone/>
                 <wp:docPr id="17" name="Line Callout 1 (No Border) 17"/>
                 <wp:cNvGraphicFramePr/>
@@ -1530,8 +1857,8 @@
                           <a:avLst>
                             <a:gd name="adj1" fmla="val 18750"/>
                             <a:gd name="adj2" fmla="val -8333"/>
-                            <a:gd name="adj3" fmla="val 79329"/>
-                            <a:gd name="adj4" fmla="val -101020"/>
+                            <a:gd name="adj3" fmla="val 4004"/>
+                            <a:gd name="adj4" fmla="val -95050"/>
                           </a:avLst>
                         </a:prstGeom>
                       </wps:spPr>
@@ -1608,7 +1935,7 @@
           </mc:Choice>
           <mc:Fallback>
             <w:pict>
-              <v:shape id="Line Callout 1 (No Border) 17" o:spid="_x0000_s1033" type="#_x0000_t41" style="position:absolute;margin-left:385.2pt;margin-top:134.25pt;width:120.6pt;height:92.4pt;z-index:251671552;visibility:visible;mso-wrap-style:square;mso-width-percent:0;mso-height-percent:0;mso-wrap-distance-left:9pt;mso-wrap-distance-top:0;mso-wrap-distance-right:9pt;mso-wrap-distance-bottom:0;mso-position-horizontal:absolute;mso-position-horizontal-relative:text;mso-position-vertical:absolute;mso-position-vertical-relative:text;mso-width-percent:0;mso-height-percent:0;mso-width-relative:margin;mso-height-relative:margin;v-text-anchor:middle" o:gfxdata="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" adj="-21820,17135" fillcolor="#91bce3 [2164]" strokecolor="#5b9bd5 [3204]" strokeweight=".5pt">
+              <v:shape id="Line Callout 1 (No Border) 17" o:spid="_x0000_s1034" type="#_x0000_t41" style="position:absolute;margin-left:385.2pt;margin-top:134.25pt;width:120.6pt;height:92.4pt;z-index:251671552;visibility:visible;mso-wrap-style:square;mso-width-percent:0;mso-height-percent:0;mso-wrap-distance-left:9pt;mso-wrap-distance-top:0;mso-wrap-distance-right:9pt;mso-wrap-distance-bottom:0;mso-position-horizontal:absolute;mso-position-horizontal-relative:text;mso-position-vertical:absolute;mso-position-vertical-relative:text;mso-width-percent:0;mso-height-percent:0;mso-width-relative:margin;mso-height-relative:margin;v-text-anchor:middle" o:gfxdata="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" adj="-20531,865" fillcolor="#91bce3 [2164]" strokecolor="#5b9bd5 [3204]" strokeweight=".5pt">
                 <v:fill color2="#7aaddd [2612]" rotate="t" colors="0 #b1cbe9;.5 #a3c1e5;1 #92b9e4" focus="100%" type="gradient">
                   <o:fill v:ext="view" type="gradientUnscaled"/>
                 </v:fill>
@@ -1647,6 +1974,111 @@
                       </w:pPr>
                       <w:r>
                         <w:t>F-SIZE: 30px to 40px</w:t>
+                      </w:r>
+                    </w:p>
+                  </w:txbxContent>
+                </v:textbox>
+              </v:shape>
+            </w:pict>
+          </mc:Fallback>
+        </mc:AlternateContent>
+      </w:r>
+      <w:r>
+        <w:rPr>
+          <w:noProof/>
+        </w:rPr>
+        <mc:AlternateContent>
+          <mc:Choice Requires="wps">
+            <w:drawing>
+              <wp:anchor distT="0" distB="0" distL="114300" distR="114300" simplePos="0" relativeHeight="251670528" behindDoc="0" locked="0" layoutInCell="1" allowOverlap="1">
+                <wp:simplePos x="0" y="0"/>
+                <wp:positionH relativeFrom="column">
+                  <wp:posOffset>5173980</wp:posOffset>
+                </wp:positionH>
+                <wp:positionV relativeFrom="paragraph">
+                  <wp:posOffset>1140460</wp:posOffset>
+                </wp:positionV>
+                <wp:extent cx="1341120" cy="251460"/>
+                <wp:effectExtent l="514350" t="0" r="11430" b="53340"/>
+                <wp:wrapNone/>
+                <wp:docPr id="16" name="Line Callout 1 (No Border) 16"/>
+                <wp:cNvGraphicFramePr/>
+                <a:graphic xmlns:a="http://schemas.openxmlformats.org/drawingml/2006/main">
+                  <a:graphicData uri="http://schemas.microsoft.com/office/word/2010/wordprocessingShape">
+                    <wps:wsp>
+                      <wps:cNvSpPr/>
+                      <wps:spPr>
+                        <a:xfrm>
+                          <a:off x="0" y="0"/>
+                          <a:ext cx="1341120" cy="251460"/>
+                        </a:xfrm>
+                        <a:prstGeom prst="callout1">
+                          <a:avLst>
+                            <a:gd name="adj1" fmla="val 49053"/>
+                            <a:gd name="adj2" fmla="val -378"/>
+                            <a:gd name="adj3" fmla="val 112500"/>
+                            <a:gd name="adj4" fmla="val -38333"/>
+                          </a:avLst>
+                        </a:prstGeom>
+                      </wps:spPr>
+                      <wps:style>
+                        <a:lnRef idx="1">
+                          <a:schemeClr val="accent1"/>
+                        </a:lnRef>
+                        <a:fillRef idx="2">
+                          <a:schemeClr val="accent1"/>
+                        </a:fillRef>
+                        <a:effectRef idx="1">
+                          <a:schemeClr val="accent1"/>
+                        </a:effectRef>
+                        <a:fontRef idx="minor">
+                          <a:schemeClr val="dk1"/>
+                        </a:fontRef>
+                      </wps:style>
+                      <wps:txbx>
+                        <w:txbxContent>
+                          <w:p>
+                            <w:pPr>
+                              <w:jc w:val="center"/>
+                            </w:pPr>
+                            <w:r>
+                              <w:t>B-COLOR: #2AABB2</w:t>
+                            </w:r>
+                          </w:p>
+                        </w:txbxContent>
+                      </wps:txbx>
+                      <wps:bodyPr rot="0" spcFirstLastPara="0" vertOverflow="overflow" horzOverflow="overflow" vert="horz" wrap="square" lIns="91440" tIns="45720" rIns="91440" bIns="45720" numCol="1" spcCol="0" rtlCol="0" fromWordArt="0" anchor="ctr" anchorCtr="0" forceAA="0" compatLnSpc="1">
+                        <a:prstTxWarp prst="textNoShape">
+                          <a:avLst/>
+                        </a:prstTxWarp>
+                        <a:noAutofit/>
+                      </wps:bodyPr>
+                    </wps:wsp>
+                  </a:graphicData>
+                </a:graphic>
+                <wp14:sizeRelH relativeFrom="margin">
+                  <wp14:pctWidth>0</wp14:pctWidth>
+                </wp14:sizeRelH>
+                <wp14:sizeRelV relativeFrom="margin">
+                  <wp14:pctHeight>0</wp14:pctHeight>
+                </wp14:sizeRelV>
+              </wp:anchor>
+            </w:drawing>
+          </mc:Choice>
+          <mc:Fallback>
+            <w:pict>
+              <v:shape id="Line Callout 1 (No Border) 16" o:spid="_x0000_s1035" type="#_x0000_t41" style="position:absolute;margin-left:407.4pt;margin-top:89.8pt;width:105.6pt;height:19.8pt;z-index:251670528;visibility:visible;mso-wrap-style:square;mso-width-percent:0;mso-height-percent:0;mso-wrap-distance-left:9pt;mso-wrap-distance-top:0;mso-wrap-distance-right:9pt;mso-wrap-distance-bottom:0;mso-position-horizontal:absolute;mso-position-horizontal-relative:text;mso-position-vertical:absolute;mso-position-vertical-relative:text;mso-width-percent:0;mso-height-percent:0;mso-width-relative:margin;mso-height-relative:margin;v-text-anchor:middle" o:gfxdata="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" adj=",,-82,10595" fillcolor="#91bce3 [2164]" strokecolor="#5b9bd5 [3204]" strokeweight=".5pt">
+                <v:fill color2="#7aaddd [2612]" rotate="t" colors="0 #b1cbe9;.5 #a3c1e5;1 #92b9e4" focus="100%" type="gradient">
+                  <o:fill v:ext="view" type="gradientUnscaled"/>
+                </v:fill>
+                <v:textbox>
+                  <w:txbxContent>
+                    <w:p>
+                      <w:pPr>
+                        <w:jc w:val="center"/>
+                      </w:pPr>
+                      <w:r>
+                        <w:t>B-COLOR: #2AABB2</w:t>
                       </w:r>
                     </w:p>
                   </w:txbxContent>
@@ -1701,12 +2133,291 @@
                   <w:r>
                     <w:t>NAVBAR</w:t>
                   </w:r>
+                  <w:r>
+                    <w:t xml:space="preserve">        </w:t>
+                  </w:r>
                 </w:p>
               </w:tc>
             </w:tr>
           </w:tbl>
           <w:p>
             <w:pPr>
+              <w:jc w:val="right"/>
+            </w:pPr>
+            <w:r>
+              <w:t>MENU ICON</w:t>
+            </w:r>
+          </w:p>
+          <w:p>
+            <w:pPr>
+              <w:jc w:val="center"/>
+            </w:pPr>
+          </w:p>
+          <w:p>
+            <w:pPr>
+              <w:jc w:val="center"/>
+            </w:pPr>
+          </w:p>
+          <w:p>
+            <w:pPr>
+              <w:jc w:val="center"/>
+            </w:pPr>
+          </w:p>
+          <w:p>
+            <w:pPr>
+              <w:jc w:val="center"/>
+            </w:pPr>
+          </w:p>
+          <w:p>
+            <w:pPr>
+              <w:jc w:val="center"/>
+            </w:pPr>
+          </w:p>
+          <w:tbl>
+            <w:tblPr>
+              <w:tblStyle w:val="TableGrid"/>
+              <w:tblW w:w="0" w:type="auto"/>
+              <w:jc w:val="center"/>
+              <w:tblLook w:val="04A0" w:firstRow="1" w:lastRow="0" w:firstColumn="1" w:lastColumn="0" w:noHBand="0" w:noVBand="1"/>
+            </w:tblPr>
+            <w:tblGrid>
+              <w:gridCol w:w="2439"/>
+            </w:tblGrid>
+            <w:tr>
+              <w:trPr>
+                <w:trHeight w:val="791"/>
+                <w:jc w:val="center"/>
+              </w:trPr>
+              <w:tc>
+                <w:tcPr>
+                  <w:tcW w:w="2439" w:type="dxa"/>
+                </w:tcPr>
+                <w:p>
+                  <w:pPr>
+                    <w:jc w:val="center"/>
+                  </w:pPr>
+                </w:p>
+                <w:p>
+                  <w:pPr>
+                    <w:jc w:val="center"/>
+                    <w:rPr>
+                      <w:b/>
+                    </w:rPr>
+                  </w:pPr>
+                  <w:r>
+                    <w:rPr>
+                      <w:b/>
+                    </w:rPr>
+                    <w:t>WANT TO DO JOB?</w:t>
+                  </w:r>
+                </w:p>
+              </w:tc>
+            </w:tr>
+          </w:tbl>
+          <w:p>
+            <w:pPr>
+              <w:jc w:val="center"/>
+            </w:pPr>
+          </w:p>
+          <w:p>
+            <w:pPr>
+              <w:jc w:val="center"/>
+            </w:pPr>
+          </w:p>
+          <w:p>
+            <w:pPr>
+              <w:jc w:val="center"/>
+            </w:pPr>
+          </w:p>
+          <w:p>
+            <w:pPr>
+              <w:jc w:val="center"/>
+              <w:rPr>
+                <w:b/>
+                <w:u w:val="single"/>
+              </w:rPr>
+            </w:pPr>
+            <w:r>
+              <w:rPr>
+                <w:b/>
+                <w:u w:val="single"/>
+              </w:rPr>
+              <w:t>OR</w:t>
+            </w:r>
+          </w:p>
+          <w:p>
+            <w:pPr>
+              <w:jc w:val="center"/>
+              <w:rPr>
+                <w:b/>
+                <w:u w:val="single"/>
+              </w:rPr>
+            </w:pPr>
+          </w:p>
+          <w:p>
+            <w:pPr>
+              <w:jc w:val="center"/>
+              <w:rPr>
+                <w:b/>
+                <w:u w:val="single"/>
+              </w:rPr>
+            </w:pPr>
+          </w:p>
+          <w:tbl>
+            <w:tblPr>
+              <w:tblStyle w:val="TableGrid"/>
+              <w:tblW w:w="0" w:type="auto"/>
+              <w:tblInd w:w="1465" w:type="dxa"/>
+              <w:tblLook w:val="04A0" w:firstRow="1" w:lastRow="0" w:firstColumn="1" w:lastColumn="0" w:noHBand="0" w:noVBand="1"/>
+            </w:tblPr>
+            <w:tblGrid>
+              <w:gridCol w:w="2596"/>
+            </w:tblGrid>
+            <w:tr>
+              <w:trPr>
+                <w:trHeight w:val="824"/>
+              </w:trPr>
+              <w:tc>
+                <w:tcPr>
+                  <w:tcW w:w="2596" w:type="dxa"/>
+                </w:tcPr>
+                <w:p>
+                  <w:pPr>
+                    <w:jc w:val="center"/>
+                    <w:rPr>
+                      <w:b/>
+                      <w:u w:val="single"/>
+                    </w:rPr>
+                  </w:pPr>
+                </w:p>
+                <w:p>
+                  <w:pPr>
+                    <w:jc w:val="center"/>
+                    <w:rPr>
+                      <w:b/>
+                    </w:rPr>
+                  </w:pPr>
+                  <w:r>
+                    <w:rPr>
+                      <w:b/>
+                    </w:rPr>
+                    <w:t>WANT JOB TO BE DONE?</w:t>
+                  </w:r>
+                </w:p>
+              </w:tc>
+            </w:tr>
+          </w:tbl>
+          <w:p>
+            <w:pPr>
+              <w:jc w:val="center"/>
+              <w:rPr>
+                <w:b/>
+                <w:u w:val="single"/>
+              </w:rPr>
+            </w:pPr>
+          </w:p>
+        </w:tc>
+      </w:tr>
+    </w:tbl>
+    <w:p/>
+    <w:p>
+      <w:pPr>
+        <w:rPr>
+          <w:b/>
+          <w:i/>
+          <w:u w:val="single"/>
+        </w:rPr>
+      </w:pPr>
+      <w:r>
+        <w:rPr>
+          <w:b/>
+          <w:i/>
+          <w:u w:val="single"/>
+        </w:rPr>
+        <w:t>NOTE: HERE THE BOTH BUTTONS CONFIG ARE SAME AND ALSO THE MENU ICON IS INSIDE NAVBAR ITSELF ONLY.</w:t>
+      </w:r>
+    </w:p>
+    <w:p/>
+    <w:p/>
+    <w:p>
+      <w:pPr>
+        <w:pStyle w:val="Heading1"/>
+        <w:rPr>
+          <w:u w:val="single"/>
+        </w:rPr>
+      </w:pPr>
+      <w:r>
+        <w:rPr>
+          <w:u w:val="single"/>
+        </w:rPr>
+        <w:t>CLIENT SIDE PAGE NO 1:-</w:t>
+      </w:r>
+    </w:p>
+    <w:p/>
+    <w:tbl>
+      <w:tblPr>
+        <w:tblStyle w:val="TableGrid"/>
+        <w:tblW w:w="0" w:type="auto"/>
+        <w:jc w:val="center"/>
+        <w:tblLook w:val="04A0" w:firstRow="1" w:lastRow="0" w:firstColumn="1" w:lastColumn="0" w:noHBand="0" w:noVBand="1"/>
+      </w:tblPr>
+      <w:tblGrid>
+        <w:gridCol w:w="5322"/>
+      </w:tblGrid>
+      <w:tr>
+        <w:trPr>
+          <w:trHeight w:val="737"/>
+          <w:jc w:val="center"/>
+        </w:trPr>
+        <w:tc>
+          <w:tcPr>
+            <w:tcW w:w="5322" w:type="dxa"/>
+          </w:tcPr>
+          <w:p>
+            <w:pPr>
+              <w:jc w:val="center"/>
+              <w:rPr>
+                <w:b/>
+              </w:rPr>
+            </w:pPr>
+          </w:p>
+          <w:p>
+            <w:pPr>
+              <w:jc w:val="right"/>
+              <w:rPr>
+                <w:b/>
+              </w:rPr>
+            </w:pPr>
+            <w:r>
+              <w:rPr>
+                <w:b/>
+              </w:rPr>
+              <w:t xml:space="preserve">      NAVBAR                                          M.I</w:t>
+            </w:r>
+          </w:p>
+        </w:tc>
+      </w:tr>
+      <w:tr>
+        <w:trPr>
+          <w:trHeight w:val="9701"/>
+          <w:jc w:val="center"/>
+        </w:trPr>
+        <w:tc>
+          <w:tcPr>
+            <w:tcW w:w="5322" w:type="dxa"/>
+          </w:tcPr>
+          <w:p>
+            <w:pPr>
+              <w:jc w:val="right"/>
+            </w:pPr>
+          </w:p>
+          <w:p>
+            <w:pPr>
+              <w:jc w:val="center"/>
+            </w:pPr>
+          </w:p>
+          <w:p>
+            <w:pPr>
               <w:jc w:val="center"/>
             </w:pPr>
           </w:p>
@@ -1721,18 +2432,18 @@
               <mc:AlternateContent>
                 <mc:Choice Requires="wps">
                   <w:drawing>
-                    <wp:anchor distT="0" distB="0" distL="114300" distR="114300" simplePos="0" relativeHeight="251670528" behindDoc="0" locked="0" layoutInCell="1" allowOverlap="1">
+                    <wp:anchor distT="0" distB="0" distL="114300" distR="114300" simplePos="0" relativeHeight="251674624" behindDoc="0" locked="0" layoutInCell="1" allowOverlap="1">
                       <wp:simplePos x="0" y="0"/>
-                      <wp:positionH relativeFrom="column">
-                        <wp:posOffset>2085975</wp:posOffset>
+                      <wp:positionH relativeFrom="page">
+                        <wp:posOffset>2821940</wp:posOffset>
                       </wp:positionH>
                       <wp:positionV relativeFrom="paragraph">
-                        <wp:posOffset>64135</wp:posOffset>
+                        <wp:posOffset>46990</wp:posOffset>
                       </wp:positionV>
-                      <wp:extent cx="1341120" cy="251460"/>
-                      <wp:effectExtent l="514350" t="0" r="11430" b="53340"/>
+                      <wp:extent cx="2065020" cy="853440"/>
+                      <wp:effectExtent l="1085850" t="0" r="11430" b="22860"/>
                       <wp:wrapNone/>
-                      <wp:docPr id="16" name="Line Callout 1 (No Border) 16"/>
+                      <wp:docPr id="18" name="Line Callout 1 18"/>
                       <wp:cNvGraphicFramePr/>
                       <a:graphic xmlns:a="http://schemas.openxmlformats.org/drawingml/2006/main">
                         <a:graphicData uri="http://schemas.microsoft.com/office/word/2010/wordprocessingShape">
@@ -1741,14 +2452,14 @@
                             <wps:spPr>
                               <a:xfrm>
                                 <a:off x="0" y="0"/>
-                                <a:ext cx="1341120" cy="251460"/>
+                                <a:ext cx="2065020" cy="853440"/>
                               </a:xfrm>
-                              <a:prstGeom prst="callout1">
+                              <a:prstGeom prst="borderCallout1">
                                 <a:avLst>
-                                  <a:gd name="adj1" fmla="val 49053"/>
-                                  <a:gd name="adj2" fmla="val -378"/>
-                                  <a:gd name="adj3" fmla="val 112500"/>
-                                  <a:gd name="adj4" fmla="val -38333"/>
+                                  <a:gd name="adj1" fmla="val 16071"/>
+                                  <a:gd name="adj2" fmla="val 523"/>
+                                  <a:gd name="adj3" fmla="val 99643"/>
+                                  <a:gd name="adj4" fmla="val -52367"/>
                                 </a:avLst>
                               </a:prstGeom>
                             </wps:spPr>
@@ -1769,11 +2480,21 @@
                             <wps:txbx>
                               <w:txbxContent>
                                 <w:p>
-                                  <w:pPr>
-                                    <w:jc w:val="center"/>
-                                  </w:pPr>
                                   <w:r>
-                                    <w:t>B-COLOR: #2AABB2</w:t>
+                                    <w:t>FONT: NUNITO SEMI BOLD 600</w:t>
+                                  </w:r>
+                                </w:p>
+                                <w:p>
+                                  <w:r>
+                                    <w:t>F-COLOR: #</w:t>
+                                  </w:r>
+                                  <w:r>
+                                    <w:t>000000</w:t>
+                                  </w:r>
+                                </w:p>
+                                <w:p>
+                                  <w:r>
+                                    <w:t xml:space="preserve">F-WEIGHT: Between 1 to 5 % </w:t>
                                   </w:r>
                                 </w:p>
                               </w:txbxContent>
@@ -1798,23 +2519,34 @@
                 </mc:Choice>
                 <mc:Fallback>
                   <w:pict>
-                    <v:shape id="Line Callout 1 (No Border) 16" o:spid="_x0000_s1034" type="#_x0000_t41" style="position:absolute;left:0;text-align:left;margin-left:164.25pt;margin-top:5.05pt;width:105.6pt;height:19.8pt;z-index:251670528;visibility:visible;mso-wrap-style:square;mso-width-percent:0;mso-height-percent:0;mso-wrap-distance-left:9pt;mso-wrap-distance-top:0;mso-wrap-distance-right:9pt;mso-wrap-distance-bottom:0;mso-position-horizontal:absolute;mso-position-horizontal-relative:text;mso-position-vertical:absolute;mso-position-vertical-relative:text;mso-width-percent:0;mso-height-percent:0;mso-width-relative:margin;mso-height-relative:margin;v-text-anchor:middle" o:gfxdata="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" adj=",,-82,10595" fillcolor="#91bce3 [2164]" strokecolor="#5b9bd5 [3204]" strokeweight=".5pt">
+                    <v:shape id="Line Callout 1 18" o:spid="_x0000_s1036" type="#_x0000_t47" style="position:absolute;left:0;text-align:left;margin-left:222.2pt;margin-top:3.7pt;width:162.6pt;height:67.2pt;z-index:251674624;visibility:visible;mso-wrap-style:square;mso-width-percent:0;mso-height-percent:0;mso-wrap-distance-left:9pt;mso-wrap-distance-top:0;mso-wrap-distance-right:9pt;mso-wrap-distance-bottom:0;mso-position-horizontal:absolute;mso-position-horizontal-relative:page;mso-position-vertical:absolute;mso-position-vertical-relative:text;mso-width-percent:0;mso-height-percent:0;mso-width-relative:margin;mso-height-relative:margin;v-text-anchor:middle" o:gfxdata="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" adj="-11311,21523,113,3471" fillcolor="#91bce3 [2164]" strokecolor="#5b9bd5 [3204]" strokeweight=".5pt">
                       <v:fill color2="#7aaddd [2612]" rotate="t" colors="0 #b1cbe9;.5 #a3c1e5;1 #92b9e4" focus="100%" type="gradient">
                         <o:fill v:ext="view" type="gradientUnscaled"/>
                       </v:fill>
                       <v:textbox>
                         <w:txbxContent>
                           <w:p>
-                            <w:pPr>
-                              <w:jc w:val="center"/>
-                            </w:pPr>
                             <w:r>
-                              <w:t>B-COLOR: #2AABB2</w:t>
+                              <w:t>FONT: NUNITO SEMI BOLD 600</w:t>
+                            </w:r>
+                          </w:p>
+                          <w:p>
+                            <w:r>
+                              <w:t>F-COLOR: #</w:t>
+                            </w:r>
+                            <w:r>
+                              <w:t>000000</w:t>
+                            </w:r>
+                          </w:p>
+                          <w:p>
+                            <w:r>
+                              <w:t xml:space="preserve">F-WEIGHT: Between 1 to 5 % </w:t>
                             </w:r>
                           </w:p>
                         </w:txbxContent>
                       </v:textbox>
                       <o:callout v:ext="edit" minusy="t"/>
+                      <w10:wrap anchorx="page"/>
                     </v:shape>
                   </w:pict>
                 </mc:Fallback>
@@ -1841,110 +2573,142 @@
               <w:jc w:val="center"/>
             </w:pPr>
           </w:p>
+          <w:p>
+            <w:pPr>
+              <w:jc w:val="center"/>
+            </w:pPr>
+            <w:r>
+              <w:t>FULL NAME OF YOU/COMPANY:__________</w:t>
+            </w:r>
+          </w:p>
+          <w:p>
+            <w:pPr>
+              <w:jc w:val="center"/>
+            </w:pPr>
+          </w:p>
+          <w:p>
+            <w:pPr>
+              <w:jc w:val="center"/>
+              <w:rPr>
+                <w:u w:val="single"/>
+              </w:rPr>
+            </w:pPr>
+            <w:r>
+              <w:t xml:space="preserve">CONTACT NO:+91 </w:t>
+            </w:r>
+            <w:r>
+              <w:rPr>
+                <w:u w:val="single"/>
+              </w:rPr>
+              <w:t># # # # # # # # # #</w:t>
+            </w:r>
+          </w:p>
+          <w:p>
+            <w:pPr>
+              <w:jc w:val="center"/>
+            </w:pPr>
+          </w:p>
+          <w:p>
+            <w:pPr>
+              <w:jc w:val="center"/>
+            </w:pPr>
+            <w:r>
+              <w:t>CITY NAME: __________________</w:t>
+            </w:r>
+          </w:p>
+          <w:p>
+            <w:pPr>
+              <w:jc w:val="center"/>
+            </w:pPr>
+          </w:p>
+          <w:p>
+            <w:pPr>
+              <w:jc w:val="center"/>
+              <w:rPr>
+                <w:u w:val="single"/>
+              </w:rPr>
+            </w:pPr>
+            <w:r>
+              <w:t xml:space="preserve">PIN CODE: </w:t>
+            </w:r>
+            <w:r>
+              <w:rPr>
+                <w:u w:val="single"/>
+              </w:rPr>
+              <w:t># # # # # #</w:t>
+            </w:r>
+          </w:p>
+          <w:p>
+            <w:pPr>
+              <w:jc w:val="center"/>
+              <w:rPr>
+                <w:u w:val="single"/>
+              </w:rPr>
+            </w:pPr>
+          </w:p>
+          <w:p>
+            <w:pPr>
+              <w:jc w:val="center"/>
+              <w:rPr>
+                <w:u w:val="single"/>
+              </w:rPr>
+            </w:pPr>
+          </w:p>
+          <w:p>
+            <w:pPr>
+              <w:jc w:val="center"/>
+              <w:rPr>
+                <w:u w:val="single"/>
+              </w:rPr>
+            </w:pPr>
+          </w:p>
+          <w:p>
+            <w:pPr>
+              <w:jc w:val="center"/>
+              <w:rPr>
+                <w:u w:val="single"/>
+              </w:rPr>
+            </w:pPr>
+          </w:p>
+          <w:p>
+            <w:pPr>
+              <w:jc w:val="center"/>
+              <w:rPr>
+                <w:u w:val="single"/>
+              </w:rPr>
+            </w:pPr>
+          </w:p>
           <w:tbl>
             <w:tblPr>
               <w:tblStyle w:val="TableGrid"/>
-              <w:tblW w:w="0" w:type="auto"/>
-              <w:jc w:val="center"/>
+              <w:tblpPr w:leftFromText="180" w:rightFromText="180" w:vertAnchor="text" w:horzAnchor="margin" w:tblpXSpec="right" w:tblpY="-33"/>
+              <w:tblOverlap w:val="never"/>
+              <w:tblW w:w="1467" w:type="dxa"/>
               <w:tblLook w:val="04A0" w:firstRow="1" w:lastRow="0" w:firstColumn="1" w:lastColumn="0" w:noHBand="0" w:noVBand="1"/>
             </w:tblPr>
             <w:tblGrid>
-              <w:gridCol w:w="5515"/>
+              <w:gridCol w:w="1467"/>
             </w:tblGrid>
             <w:tr>
               <w:trPr>
-                <w:trHeight w:val="4621"/>
-                <w:jc w:val="center"/>
+                <w:trHeight w:val="239"/>
               </w:trPr>
               <w:tc>
                 <w:tcPr>
-                  <w:tcW w:w="5515" w:type="dxa"/>
+                  <w:tcW w:w="1467" w:type="dxa"/>
                 </w:tcPr>
                 <w:p>
                   <w:pPr>
                     <w:jc w:val="center"/>
-                  </w:pPr>
-                </w:p>
-                <w:p>
-                  <w:pPr>
-                    <w:jc w:val="center"/>
-                  </w:pPr>
-                </w:p>
-                <w:p>
-                  <w:pPr>
-                    <w:jc w:val="center"/>
-                  </w:pPr>
-                </w:p>
-                <w:p>
-                  <w:pPr>
-                    <w:jc w:val="center"/>
-                  </w:pPr>
-                </w:p>
-                <w:p>
-                  <w:pPr>
-                    <w:jc w:val="center"/>
+                    <w:rPr>
+                      <w:b/>
+                    </w:rPr>
                   </w:pPr>
                   <w:r>
-                    <w:t>DIAGNOSIS</w:t>
-                  </w:r>
-                </w:p>
-                <w:p>
-                  <w:pPr>
-                    <w:jc w:val="center"/>
-                  </w:pPr>
-                  <w:r>
-                    <w:t xml:space="preserve">FORM </w:t>
-                  </w:r>
-                </w:p>
-                <w:p>
-                  <w:pPr>
-                    <w:jc w:val="center"/>
-                  </w:pPr>
-                  <w:r>
-                    <w:t>(i.e., FILLING THE SYMPTOMS WHICH YOU ARE FACING)</w:t>
-                  </w:r>
-                </w:p>
-                <w:p>
-                  <w:pPr>
-                    <w:jc w:val="center"/>
-                  </w:pPr>
-                </w:p>
-                <w:p>
-                  <w:pPr>
-                    <w:jc w:val="center"/>
-                  </w:pPr>
-                </w:p>
-                <w:p>
-                  <w:pPr>
-                    <w:jc w:val="center"/>
-                  </w:pPr>
-                </w:p>
-                <w:p>
-                  <w:pPr>
-                    <w:jc w:val="center"/>
-                  </w:pPr>
-                </w:p>
-                <w:p>
-                  <w:pPr>
-                    <w:jc w:val="center"/>
-                  </w:pPr>
-                </w:p>
-                <w:p>
-                  <w:pPr>
-                    <w:jc w:val="center"/>
-                  </w:pPr>
-                </w:p>
-                <w:p>
-                  <w:pPr>
-                    <w:jc w:val="center"/>
-                  </w:pPr>
-                </w:p>
-                <w:p>
-                  <w:pPr>
-                    <w:jc w:val="right"/>
-                  </w:pPr>
-                  <w:r>
-                    <w:t>YES      NO        NOT SURE</w:t>
+                    <w:rPr>
+                      <w:b/>
+                    </w:rPr>
+                    <w:t>NEXT =&gt;</w:t>
                   </w:r>
                 </w:p>
               </w:tc>
@@ -1953,18 +2717,115 @@
           <w:p>
             <w:pPr>
               <w:jc w:val="center"/>
+              <w:rPr>
+                <w:u w:val="single"/>
+              </w:rPr>
+            </w:pPr>
+          </w:p>
+          <w:p>
+            <w:pPr>
+              <w:jc w:val="center"/>
+              <w:rPr>
+                <w:u w:val="single"/>
+              </w:rPr>
+            </w:pPr>
+          </w:p>
+          <w:tbl>
+            <w:tblPr>
+              <w:tblStyle w:val="TableGrid"/>
+              <w:tblpPr w:leftFromText="180" w:rightFromText="180" w:vertAnchor="text" w:horzAnchor="margin" w:tblpY="-439"/>
+              <w:tblOverlap w:val="never"/>
+              <w:tblW w:w="1503" w:type="dxa"/>
+              <w:tblLook w:val="04A0" w:firstRow="1" w:lastRow="0" w:firstColumn="1" w:lastColumn="0" w:noHBand="0" w:noVBand="1"/>
+            </w:tblPr>
+            <w:tblGrid>
+              <w:gridCol w:w="1503"/>
+            </w:tblGrid>
+            <w:tr>
+              <w:trPr>
+                <w:trHeight w:val="239"/>
+              </w:trPr>
+              <w:tc>
+                <w:tcPr>
+                  <w:tcW w:w="1503" w:type="dxa"/>
+                </w:tcPr>
+                <w:p>
+                  <w:pPr>
+                    <w:jc w:val="center"/>
+                    <w:rPr>
+                      <w:b/>
+                    </w:rPr>
+                  </w:pPr>
+                  <w:r>
+                    <w:rPr>
+                      <w:b/>
+                    </w:rPr>
+                    <w:t>CANCEL</w:t>
+                  </w:r>
+                  <w:r>
+                    <w:rPr>
+                      <w:b/>
+                    </w:rPr>
+                    <w:t xml:space="preserve"> </w:t>
+                  </w:r>
+                </w:p>
+              </w:tc>
+            </w:tr>
+          </w:tbl>
+          <w:p>
+            <w:pPr>
+              <w:jc w:val="center"/>
+              <w:rPr>
+                <w:u w:val="single"/>
+              </w:rPr>
+            </w:pPr>
+          </w:p>
+          <w:p>
+            <w:pPr>
+              <w:jc w:val="center"/>
+              <w:rPr>
+                <w:u w:val="single"/>
+              </w:rPr>
             </w:pPr>
           </w:p>
         </w:tc>
       </w:tr>
     </w:tbl>
     <w:p/>
-    <w:p/>
-    <w:p/>
-    <w:p/>
-    <w:p/>
-    <w:p/>
-    <w:p/>
+    <w:p>
+      <w:pPr>
+        <w:ind w:left="720" w:hanging="720"/>
+        <w:rPr>
+          <w:b/>
+          <w:i/>
+          <w:u w:val="single"/>
+        </w:rPr>
+      </w:pPr>
+      <w:r>
+        <w:rPr>
+          <w:b/>
+          <w:i/>
+          <w:u w:val="single"/>
+        </w:rPr>
+        <w:t>NOTE: THE PREVIOUS CONFIG WILL BE REPEATED HERE TOO</w:t>
+      </w:r>
+      <w:r>
+        <w:rPr>
+          <w:b/>
+          <w:i/>
+          <w:u w:val="single"/>
+        </w:rPr>
+        <w:t xml:space="preserve"> EXCEPT THE TEXT</w:t>
+      </w:r>
+      <w:r>
+        <w:rPr>
+          <w:b/>
+          <w:i/>
+          <w:u w:val="single"/>
+        </w:rPr>
+        <w:t>, ALSO THIS IS PAGE IS WHEN THE CLIENT CHOOSE THE ‘WANT TO JOB TO BE DONE’ OPTION.</w:t>
+      </w:r>
+    </w:p>
     <w:p>
       <w:pPr>
         <w:pStyle w:val="Heading1"/>
@@ -1975,23 +2836,22 @@
       <w:r>
         <w:rPr>
           <w:noProof/>
-          <w:u w:val="single"/>
         </w:rPr>
         <mc:AlternateContent>
           <mc:Choice Requires="wps">
             <w:drawing>
-              <wp:anchor distT="0" distB="0" distL="114300" distR="114300" simplePos="0" relativeHeight="251665408" behindDoc="0" locked="0" layoutInCell="1" allowOverlap="1">
+              <wp:anchor distT="0" distB="0" distL="114300" distR="114300" simplePos="0" relativeHeight="251673600" behindDoc="0" locked="0" layoutInCell="1" allowOverlap="1">
                 <wp:simplePos x="0" y="0"/>
-                <wp:positionH relativeFrom="margin">
-                  <wp:align>right</wp:align>
+                <wp:positionH relativeFrom="column">
+                  <wp:posOffset>4838700</wp:posOffset>
                 </wp:positionH>
                 <wp:positionV relativeFrom="paragraph">
-                  <wp:posOffset>-426720</wp:posOffset>
+                  <wp:posOffset>2712720</wp:posOffset>
                 </wp:positionV>
-                <wp:extent cx="1524000" cy="868680"/>
-                <wp:effectExtent l="800100" t="0" r="19050" b="521970"/>
+                <wp:extent cx="1821180" cy="792480"/>
+                <wp:effectExtent l="723900" t="0" r="26670" b="26670"/>
                 <wp:wrapNone/>
-                <wp:docPr id="9" name="Line Callout 1 (No Border) 9"/>
+                <wp:docPr id="10" name="Line Callout 1 10"/>
                 <wp:cNvGraphicFramePr/>
                 <a:graphic xmlns:a="http://schemas.openxmlformats.org/drawingml/2006/main">
                   <a:graphicData uri="http://schemas.microsoft.com/office/word/2010/wordprocessingShape">
@@ -2000,14 +2860,14 @@
                       <wps:spPr>
                         <a:xfrm>
                           <a:off x="0" y="0"/>
-                          <a:ext cx="1524000" cy="868680"/>
+                          <a:ext cx="1821180" cy="792480"/>
                         </a:xfrm>
-                        <a:prstGeom prst="callout1">
+                        <a:prstGeom prst="borderCallout1">
                           <a:avLst>
-                            <a:gd name="adj1" fmla="val 35417"/>
-                            <a:gd name="adj2" fmla="val 3862"/>
-                            <a:gd name="adj3" fmla="val 154875"/>
-                            <a:gd name="adj4" fmla="val -51424"/>
+                            <a:gd name="adj1" fmla="val 27404"/>
+                            <a:gd name="adj2" fmla="val 3801"/>
+                            <a:gd name="adj3" fmla="val 89423"/>
+                            <a:gd name="adj4" fmla="val -39170"/>
                           </a:avLst>
                         </a:prstGeom>
                       </wps:spPr>
@@ -2032,616 +2892,13 @@
                               <w:jc w:val="center"/>
                             </w:pPr>
                             <w:r>
-                              <w:t>B-COLOR: #04C2EA</w:t>
-                            </w:r>
-                          </w:p>
-                          <w:p>
-                            <w:pPr>
-                              <w:jc w:val="center"/>
-                            </w:pPr>
-                            <w:r>
-                              <w:t>FONT: MONOTON</w:t>
-                            </w:r>
-                          </w:p>
-                          <w:p>
-                            <w:pPr>
-                              <w:jc w:val="center"/>
-                            </w:pPr>
-                            <w:r>
-                              <w:t>F-COLOR: #FFFFFF</w:t>
-                            </w:r>
-                          </w:p>
-                          <w:p>
-                            <w:pPr>
-                              <w:jc w:val="center"/>
-                            </w:pPr>
-                          </w:p>
-                        </w:txbxContent>
-                      </wps:txbx>
-                      <wps:bodyPr rot="0" spcFirstLastPara="0" vertOverflow="overflow" horzOverflow="overflow" vert="horz" wrap="square" lIns="91440" tIns="45720" rIns="91440" bIns="45720" numCol="1" spcCol="0" rtlCol="0" fromWordArt="0" anchor="ctr" anchorCtr="0" forceAA="0" compatLnSpc="1">
-                        <a:prstTxWarp prst="textNoShape">
-                          <a:avLst/>
-                        </a:prstTxWarp>
-                        <a:noAutofit/>
-                      </wps:bodyPr>
-                    </wps:wsp>
-                  </a:graphicData>
-                </a:graphic>
-                <wp14:sizeRelH relativeFrom="margin">
-                  <wp14:pctWidth>0</wp14:pctWidth>
-                </wp14:sizeRelH>
-                <wp14:sizeRelV relativeFrom="margin">
-                  <wp14:pctHeight>0</wp14:pctHeight>
-                </wp14:sizeRelV>
-              </wp:anchor>
-            </w:drawing>
-          </mc:Choice>
-          <mc:Fallback>
-            <w:pict>
-              <v:shape id="Line Callout 1 (No Border) 9" o:spid="_x0000_s1035" type="#_x0000_t41" style="position:absolute;margin-left:68.8pt;margin-top:-33.6pt;width:120pt;height:68.4pt;z-index:251665408;visibility:visible;mso-wrap-style:square;mso-width-percent:0;mso-height-percent:0;mso-wrap-distance-left:9pt;mso-wrap-distance-top:0;mso-wrap-distance-right:9pt;mso-wrap-distance-bottom:0;mso-position-horizontal:right;mso-position-horizontal-relative:margin;mso-position-vertical:absolute;mso-position-vertical-relative:text;mso-width-percent:0;mso-height-percent:0;mso-width-relative:margin;mso-height-relative:margin;v-text-anchor:middle" o:gfxdata="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" adj="-11108,33453,834,7650" fillcolor="#91bce3 [2164]" strokecolor="#5b9bd5 [3204]" strokeweight=".5pt">
-                <v:fill color2="#7aaddd [2612]" rotate="t" colors="0 #b1cbe9;.5 #a3c1e5;1 #92b9e4" focus="100%" type="gradient">
-                  <o:fill v:ext="view" type="gradientUnscaled"/>
-                </v:fill>
-                <v:textbox>
-                  <w:txbxContent>
-                    <w:p>
-                      <w:pPr>
-                        <w:jc w:val="center"/>
-                      </w:pPr>
-                      <w:r>
-                        <w:t>B-COLOR: #04C2EA</w:t>
-                      </w:r>
-                    </w:p>
-                    <w:p>
-                      <w:pPr>
-                        <w:jc w:val="center"/>
-                      </w:pPr>
-                      <w:r>
-                        <w:t>FONT: MONOTON</w:t>
-                      </w:r>
-                    </w:p>
-                    <w:p>
-                      <w:pPr>
-                        <w:jc w:val="center"/>
-                      </w:pPr>
-                      <w:r>
-                        <w:t>F-COLOR: #FFFFFF</w:t>
-                      </w:r>
-                    </w:p>
-                    <w:p>
-                      <w:pPr>
-                        <w:jc w:val="center"/>
-                      </w:pPr>
-                    </w:p>
-                  </w:txbxContent>
-                </v:textbox>
-                <o:callout v:ext="edit" minusy="t"/>
-                <w10:wrap anchorx="margin"/>
-              </v:shape>
-            </w:pict>
-          </mc:Fallback>
-        </mc:AlternateContent>
-      </w:r>
-      <w:r>
-        <w:rPr>
-          <w:u w:val="single"/>
-        </w:rPr>
-        <w:t>LANDING PAGE:-</w:t>
-      </w:r>
-    </w:p>
-    <w:p/>
-    <w:p/>
-    <w:tbl>
-      <w:tblPr>
-        <w:tblStyle w:val="TableGrid"/>
-        <w:tblpPr w:leftFromText="180" w:rightFromText="180" w:vertAnchor="text" w:tblpY="1"/>
-        <w:tblOverlap w:val="never"/>
-        <w:tblW w:w="0" w:type="auto"/>
-        <w:tblLook w:val="04A0" w:firstRow="1" w:lastRow="0" w:firstColumn="1" w:lastColumn="0" w:noHBand="0" w:noVBand="1"/>
-      </w:tblPr>
-      <w:tblGrid>
-        <w:gridCol w:w="4411"/>
-      </w:tblGrid>
-      <w:tr>
-        <w:trPr>
-          <w:trHeight w:val="7755"/>
-        </w:trPr>
-        <w:tc>
-          <w:tcPr>
-            <w:tcW w:w="4411" w:type="dxa"/>
-          </w:tcPr>
-          <w:tbl>
-            <w:tblPr>
-              <w:tblStyle w:val="TableGrid"/>
-              <w:tblW w:w="0" w:type="auto"/>
-              <w:tblLook w:val="04A0" w:firstRow="1" w:lastRow="0" w:firstColumn="1" w:lastColumn="0" w:noHBand="0" w:noVBand="1"/>
-            </w:tblPr>
-            <w:tblGrid>
-              <w:gridCol w:w="4185"/>
-            </w:tblGrid>
-            <w:tr>
-              <w:trPr>
-                <w:trHeight w:val="368"/>
-              </w:trPr>
-              <w:tc>
-                <w:tcPr>
-                  <w:tcW w:w="4185" w:type="dxa"/>
-                </w:tcPr>
-                <w:p>
-                  <w:pPr>
-                    <w:framePr w:hSpace="180" w:wrap="around" w:vAnchor="text" w:hAnchor="text" w:y="1"/>
-                    <w:suppressOverlap/>
-                    <w:jc w:val="center"/>
-                  </w:pPr>
-                  <w:r>
-                    <w:t>NAVBAR</w:t>
-                  </w:r>
-                </w:p>
-              </w:tc>
-            </w:tr>
-          </w:tbl>
-          <w:p>
-            <w:pPr>
-              <w:jc w:val="right"/>
-            </w:pPr>
-            <w:r>
-              <w:t>MENU ICON</w:t>
-            </w:r>
-          </w:p>
-          <w:p>
-            <w:pPr>
-              <w:jc w:val="center"/>
-            </w:pPr>
-          </w:p>
-          <w:tbl>
-            <w:tblPr>
-              <w:tblStyle w:val="TableGrid"/>
-              <w:tblW w:w="0" w:type="auto"/>
-              <w:jc w:val="center"/>
-              <w:tblLook w:val="04A0" w:firstRow="1" w:lastRow="0" w:firstColumn="1" w:lastColumn="0" w:noHBand="0" w:noVBand="1"/>
-            </w:tblPr>
-            <w:tblGrid>
-              <w:gridCol w:w="3716"/>
-            </w:tblGrid>
-            <w:tr>
-              <w:trPr>
-                <w:trHeight w:val="4301"/>
-                <w:jc w:val="center"/>
-              </w:trPr>
-              <w:tc>
-                <w:tcPr>
-                  <w:tcW w:w="3716" w:type="dxa"/>
-                </w:tcPr>
-                <w:p>
-                  <w:pPr>
-                    <w:framePr w:hSpace="180" w:wrap="around" w:vAnchor="text" w:hAnchor="text" w:y="1"/>
-                    <w:suppressOverlap/>
-                    <w:jc w:val="center"/>
-                  </w:pPr>
-                </w:p>
-                <w:p>
-                  <w:pPr>
-                    <w:framePr w:hSpace="180" w:wrap="around" w:vAnchor="text" w:hAnchor="text" w:y="1"/>
-                    <w:suppressOverlap/>
-                    <w:jc w:val="center"/>
-                  </w:pPr>
-                </w:p>
-                <w:p>
-                  <w:pPr>
-                    <w:framePr w:hSpace="180" w:wrap="around" w:vAnchor="text" w:hAnchor="text" w:y="1"/>
-                    <w:suppressOverlap/>
-                    <w:jc w:val="center"/>
-                  </w:pPr>
-                </w:p>
-                <w:p>
-                  <w:pPr>
-                    <w:framePr w:hSpace="180" w:wrap="around" w:vAnchor="text" w:hAnchor="text" w:y="1"/>
-                    <w:suppressOverlap/>
-                    <w:jc w:val="center"/>
-                  </w:pPr>
-                </w:p>
-                <w:p>
-                  <w:pPr>
-                    <w:framePr w:hSpace="180" w:wrap="around" w:vAnchor="text" w:hAnchor="text" w:y="1"/>
-                    <w:suppressOverlap/>
-                    <w:jc w:val="center"/>
-                  </w:pPr>
-                </w:p>
-                <w:p>
-                  <w:pPr>
-                    <w:framePr w:hSpace="180" w:wrap="around" w:vAnchor="text" w:hAnchor="text" w:y="1"/>
-                    <w:suppressOverlap/>
-                    <w:jc w:val="center"/>
-                  </w:pPr>
-                  <w:r>
-                    <w:t xml:space="preserve">GUI MAP/ RADAR </w:t>
-                  </w:r>
-                </w:p>
-                <w:p>
-                  <w:pPr>
-                    <w:framePr w:hSpace="180" w:wrap="around" w:vAnchor="text" w:hAnchor="text" w:y="1"/>
-                    <w:suppressOverlap/>
-                    <w:jc w:val="center"/>
-                  </w:pPr>
-                  <w:r>
-                    <w:t xml:space="preserve">FOR NEARBY </w:t>
-                  </w:r>
-                </w:p>
-                <w:p>
-                  <w:pPr>
-                    <w:framePr w:hSpace="180" w:wrap="around" w:vAnchor="text" w:hAnchor="text" w:y="1"/>
-                    <w:suppressOverlap/>
-                    <w:jc w:val="center"/>
-                  </w:pPr>
-                  <w:r>
-                    <w:t xml:space="preserve">COVID </w:t>
-                  </w:r>
-                </w:p>
-                <w:p>
-                  <w:pPr>
-                    <w:framePr w:hSpace="180" w:wrap="around" w:vAnchor="text" w:hAnchor="text" w:y="1"/>
-                    <w:suppressOverlap/>
-                    <w:jc w:val="center"/>
-                  </w:pPr>
-                  <w:r>
-                    <w:t>+VE</w:t>
-                  </w:r>
-                </w:p>
-                <w:p>
-                  <w:pPr>
-                    <w:framePr w:hSpace="180" w:wrap="around" w:vAnchor="text" w:hAnchor="text" w:y="1"/>
-                    <w:suppressOverlap/>
-                    <w:jc w:val="center"/>
-                  </w:pPr>
-                  <w:r>
-                    <w:t>PEOPLE</w:t>
-                  </w:r>
-                </w:p>
-              </w:tc>
-            </w:tr>
-          </w:tbl>
-          <w:p>
-            <w:pPr>
-              <w:jc w:val="center"/>
-            </w:pPr>
-          </w:p>
-          <w:p>
-            <w:pPr>
-              <w:jc w:val="center"/>
-            </w:pPr>
-          </w:p>
-          <w:p>
-            <w:pPr>
-              <w:jc w:val="center"/>
-            </w:pPr>
-            <w:r>
-              <w:t xml:space="preserve">YOUR CURRENT STATUS </w:t>
-            </w:r>
-          </w:p>
-          <w:p>
-            <w:pPr>
-              <w:jc w:val="center"/>
-            </w:pPr>
-            <w:r>
-              <w:t>WILL BE DISPLAYED</w:t>
-            </w:r>
-          </w:p>
-        </w:tc>
-      </w:tr>
-    </w:tbl>
-    <w:tbl>
-      <w:tblPr>
-        <w:tblStyle w:val="TableGrid"/>
-        <w:tblW w:w="0" w:type="auto"/>
-        <w:tblLook w:val="04A0" w:firstRow="1" w:lastRow="0" w:firstColumn="1" w:lastColumn="0" w:noHBand="0" w:noVBand="1"/>
-      </w:tblPr>
-      <w:tblGrid>
-        <w:gridCol w:w="4004"/>
-      </w:tblGrid>
-      <w:tr>
-        <w:trPr>
-          <w:trHeight w:val="7786"/>
-        </w:trPr>
-        <w:tc>
-          <w:tcPr>
-            <w:tcW w:w="3992" w:type="dxa"/>
-          </w:tcPr>
-          <w:tbl>
-            <w:tblPr>
-              <w:tblStyle w:val="TableGrid"/>
-              <w:tblW w:w="3778" w:type="dxa"/>
-              <w:tblLook w:val="04A0" w:firstRow="1" w:lastRow="0" w:firstColumn="1" w:lastColumn="0" w:noHBand="0" w:noVBand="1"/>
-            </w:tblPr>
-            <w:tblGrid>
-              <w:gridCol w:w="3778"/>
-            </w:tblGrid>
-            <w:tr>
-              <w:trPr>
-                <w:trHeight w:val="378"/>
-              </w:trPr>
-              <w:tc>
-                <w:tcPr>
-                  <w:tcW w:w="3778" w:type="dxa"/>
-                </w:tcPr>
-                <w:p>
-                  <w:pPr>
-                    <w:jc w:val="center"/>
-                  </w:pPr>
-                  <w:r>
-                    <w:t>NAVBAR</w:t>
-                  </w:r>
-                </w:p>
-              </w:tc>
-            </w:tr>
-          </w:tbl>
-          <w:p/>
-          <w:tbl>
-            <w:tblPr>
-              <w:tblStyle w:val="TableGrid"/>
-              <w:tblW w:w="0" w:type="auto"/>
-              <w:jc w:val="right"/>
-              <w:tblLook w:val="04A0" w:firstRow="1" w:lastRow="0" w:firstColumn="1" w:lastColumn="0" w:noHBand="0" w:noVBand="1"/>
-            </w:tblPr>
-            <w:tblGrid>
-              <w:gridCol w:w="2166"/>
-            </w:tblGrid>
-            <w:tr>
-              <w:trPr>
-                <w:trHeight w:val="717"/>
-                <w:jc w:val="right"/>
-              </w:trPr>
-              <w:tc>
-                <w:tcPr>
-                  <w:tcW w:w="2166" w:type="dxa"/>
-                </w:tcPr>
-                <w:p>
-                  <w:pPr>
-                    <w:jc w:val="center"/>
-                  </w:pPr>
-                </w:p>
-                <w:p>
-                  <w:pPr>
-                    <w:jc w:val="center"/>
-                  </w:pPr>
-                  <w:r>
-                    <w:t>VARIOUS</w:t>
-                  </w:r>
-                </w:p>
-              </w:tc>
-            </w:tr>
-            <w:tr>
-              <w:trPr>
-                <w:trHeight w:val="717"/>
-                <w:jc w:val="right"/>
-              </w:trPr>
-              <w:tc>
-                <w:tcPr>
-                  <w:tcW w:w="2166" w:type="dxa"/>
-                </w:tcPr>
-                <w:p>
-                  <w:pPr>
-                    <w:jc w:val="center"/>
-                  </w:pPr>
-                </w:p>
-                <w:p>
-                  <w:pPr>
-                    <w:jc w:val="center"/>
-                  </w:pPr>
-                  <w:r>
-                    <w:t xml:space="preserve">OPTIONS </w:t>
-                  </w:r>
-                </w:p>
-              </w:tc>
-            </w:tr>
-            <w:tr>
-              <w:trPr>
-                <w:trHeight w:val="750"/>
-                <w:jc w:val="right"/>
-              </w:trPr>
-              <w:tc>
-                <w:tcPr>
-                  <w:tcW w:w="2166" w:type="dxa"/>
-                </w:tcPr>
-                <w:p>
-                  <w:pPr>
-                    <w:jc w:val="center"/>
-                  </w:pPr>
-                </w:p>
-                <w:p>
-                  <w:pPr>
-                    <w:jc w:val="center"/>
-                  </w:pPr>
-                  <w:r>
-                    <w:t>WILL</w:t>
-                  </w:r>
-                </w:p>
-              </w:tc>
-            </w:tr>
-            <w:tr>
-              <w:trPr>
-                <w:trHeight w:val="717"/>
-                <w:jc w:val="right"/>
-              </w:trPr>
-              <w:tc>
-                <w:tcPr>
-                  <w:tcW w:w="2166" w:type="dxa"/>
-                </w:tcPr>
-                <w:p>
-                  <w:pPr>
-                    <w:jc w:val="center"/>
-                  </w:pPr>
-                </w:p>
-                <w:p>
-                  <w:pPr>
-                    <w:jc w:val="center"/>
-                  </w:pPr>
-                  <w:r>
-                    <w:t>APPEAR</w:t>
-                  </w:r>
-                </w:p>
-              </w:tc>
-            </w:tr>
-            <w:tr>
-              <w:trPr>
-                <w:trHeight w:val="717"/>
-                <w:jc w:val="right"/>
-              </w:trPr>
-              <w:tc>
-                <w:tcPr>
-                  <w:tcW w:w="2166" w:type="dxa"/>
-                </w:tcPr>
-                <w:p>
-                  <w:pPr>
-                    <w:jc w:val="right"/>
-                  </w:pPr>
-                </w:p>
-                <w:p>
-                  <w:pPr>
-                    <w:jc w:val="center"/>
-                  </w:pPr>
-                  <w:r>
-                    <w:t>HERE</w:t>
-                  </w:r>
-                </w:p>
-              </w:tc>
-            </w:tr>
-            <w:tr>
-              <w:trPr>
-                <w:trHeight w:val="717"/>
-                <w:jc w:val="right"/>
-              </w:trPr>
-              <w:tc>
-                <w:tcPr>
-                  <w:tcW w:w="2166" w:type="dxa"/>
-                </w:tcPr>
-                <w:p>
-                  <w:pPr>
-                    <w:jc w:val="right"/>
-                  </w:pPr>
-                </w:p>
-              </w:tc>
-            </w:tr>
-            <w:tr>
-              <w:trPr>
-                <w:trHeight w:val="750"/>
-                <w:jc w:val="right"/>
-              </w:trPr>
-              <w:tc>
-                <w:tcPr>
-                  <w:tcW w:w="2166" w:type="dxa"/>
-                </w:tcPr>
-                <w:p>
-                  <w:pPr>
-                    <w:jc w:val="right"/>
-                  </w:pPr>
-                </w:p>
-              </w:tc>
-            </w:tr>
-            <w:tr>
-              <w:trPr>
-                <w:trHeight w:val="717"/>
-                <w:jc w:val="right"/>
-              </w:trPr>
-              <w:tc>
-                <w:tcPr>
-                  <w:tcW w:w="2166" w:type="dxa"/>
-                </w:tcPr>
-                <w:p>
-                  <w:pPr>
-                    <w:jc w:val="right"/>
-                  </w:pPr>
-                </w:p>
-              </w:tc>
-            </w:tr>
-          </w:tbl>
-          <w:p>
-            <w:pPr>
-              <w:jc w:val="right"/>
-            </w:pPr>
-          </w:p>
-        </w:tc>
-      </w:tr>
-    </w:tbl>
-    <w:p>
-      <w:r>
-        <w:rPr>
-          <w:noProof/>
-        </w:rPr>
-        <mc:AlternateContent>
-          <mc:Choice Requires="wps">
-            <w:drawing>
-              <wp:anchor distT="0" distB="0" distL="114300" distR="114300" simplePos="0" relativeHeight="251668480" behindDoc="0" locked="0" layoutInCell="1" allowOverlap="1">
-                <wp:simplePos x="0" y="0"/>
-                <wp:positionH relativeFrom="column">
-                  <wp:posOffset>4792980</wp:posOffset>
-                </wp:positionH>
-                <wp:positionV relativeFrom="paragraph">
-                  <wp:posOffset>10795</wp:posOffset>
-                </wp:positionV>
-                <wp:extent cx="1798320" cy="853440"/>
-                <wp:effectExtent l="0" t="2476500" r="11430" b="22860"/>
-                <wp:wrapNone/>
-                <wp:docPr id="14" name="Line Callout 1 (No Border) 14"/>
-                <wp:cNvGraphicFramePr/>
-                <a:graphic xmlns:a="http://schemas.openxmlformats.org/drawingml/2006/main">
-                  <a:graphicData uri="http://schemas.microsoft.com/office/word/2010/wordprocessingShape">
-                    <wps:wsp>
-                      <wps:cNvSpPr/>
-                      <wps:spPr>
-                        <a:xfrm>
-                          <a:off x="0" y="0"/>
-                          <a:ext cx="1798320" cy="853440"/>
-                        </a:xfrm>
-                        <a:prstGeom prst="callout1">
-                          <a:avLst>
-                            <a:gd name="adj1" fmla="val 8517"/>
-                            <a:gd name="adj2" fmla="val 27260"/>
-                            <a:gd name="adj3" fmla="val -287882"/>
-                            <a:gd name="adj4" fmla="val 8277"/>
-                          </a:avLst>
-                        </a:prstGeom>
-                      </wps:spPr>
-                      <wps:style>
-                        <a:lnRef idx="1">
-                          <a:schemeClr val="accent1"/>
-                        </a:lnRef>
-                        <a:fillRef idx="2">
-                          <a:schemeClr val="accent1"/>
-                        </a:fillRef>
-                        <a:effectRef idx="1">
-                          <a:schemeClr val="accent1"/>
-                        </a:effectRef>
-                        <a:fontRef idx="minor">
-                          <a:schemeClr val="dk1"/>
-                        </a:fontRef>
-                      </wps:style>
-                      <wps:txbx>
-                        <w:txbxContent>
-                          <w:p>
-                            <w:pPr>
-                              <w:jc w:val="center"/>
-                            </w:pPr>
-                            <w:r>
-                              <w:t>B-COLOR: #002021</w:t>
-                            </w:r>
-                          </w:p>
-                          <w:p>
-                            <w:pPr>
-                              <w:jc w:val="center"/>
-                            </w:pPr>
-                            <w:r>
-                              <w:t>FONT: INDIE FLOWER</w:t>
-                            </w:r>
-                          </w:p>
-                          <w:p>
-                            <w:pPr>
-                              <w:jc w:val="center"/>
-                            </w:pPr>
-                            <w:r>
-                              <w:t xml:space="preserve">F-COLOR: </w:t>
+                              <w:t>CUSTOM DROP DOWN MENU FOR SELECTING THE JOB ROLES</w:t>
                             </w:r>
                             <w:r>
-                              <w:t>#FFFFFF</w:t>
+                              <w:t xml:space="preserve"> MATCHING WITH OUR DB</w:t>
+                            </w:r>
+                            <w:r>
+                              <w:t>.</w:t>
                             </w:r>
                           </w:p>
                         </w:txbxContent>
@@ -2663,7 +2920,7 @@
           </mc:Choice>
           <mc:Fallback>
             <w:pict>
-              <v:shape id="Line Callout 1 (No Border) 14" o:spid="_x0000_s1036" type="#_x0000_t41" style="position:absolute;margin-left:377.4pt;margin-top:.85pt;width:141.6pt;height:67.2pt;z-index:251668480;visibility:visible;mso-wrap-style:square;mso-height-percent:0;mso-wrap-distance-left:9pt;mso-wrap-distance-top:0;mso-wrap-distance-right:9pt;mso-wrap-distance-bottom:0;mso-position-horizontal:absolute;mso-position-horizontal-relative:text;mso-position-vertical:absolute;mso-position-vertical-relative:text;mso-height-percent:0;mso-height-relative:margin;v-text-anchor:middle" o:gfxdata="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" adj="1788,-62183,5888,1840" fillcolor="#91bce3 [2164]" strokecolor="#5b9bd5 [3204]" strokeweight=".5pt">
+              <v:shape id="Line Callout 1 10" o:spid="_x0000_s1037" type="#_x0000_t47" style="position:absolute;margin-left:381pt;margin-top:213.6pt;width:143.4pt;height:62.4pt;z-index:251673600;visibility:visible;mso-wrap-style:square;mso-height-percent:0;mso-wrap-distance-left:9pt;mso-wrap-distance-top:0;mso-wrap-distance-right:9pt;mso-wrap-distance-bottom:0;mso-position-horizontal:absolute;mso-position-horizontal-relative:text;mso-position-vertical:absolute;mso-position-vertical-relative:text;mso-height-percent:0;mso-height-relative:margin;v-text-anchor:middle" o:gfxdata="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" adj="-8461,19315,821,5919" fillcolor="#91bce3 [2164]" strokecolor="#5b9bd5 [3204]" strokeweight=".5pt">
                 <v:fill color2="#7aaddd [2612]" rotate="t" colors="0 #b1cbe9;.5 #a3c1e5;1 #92b9e4" focus="100%" type="gradient">
                   <o:fill v:ext="view" type="gradientUnscaled"/>
                 </v:fill>
@@ -2674,30 +2931,18 @@
                         <w:jc w:val="center"/>
                       </w:pPr>
                       <w:r>
-                        <w:t>B-COLOR: #002021</w:t>
-                      </w:r>
-                    </w:p>
-                    <w:p>
-                      <w:pPr>
-                        <w:jc w:val="center"/>
-                      </w:pPr>
-                      <w:r>
-                        <w:t>FONT: INDIE FLOWER</w:t>
-                      </w:r>
-                    </w:p>
-                    <w:p>
-                      <w:pPr>
-                        <w:jc w:val="center"/>
-                      </w:pPr>
-                      <w:r>
-                        <w:t xml:space="preserve">F-COLOR: </w:t>
+                        <w:t>CUSTOM DROP DOWN MENU FOR SELECTING THE JOB ROLES</w:t>
                       </w:r>
                       <w:r>
-                        <w:t>#FFFFFF</w:t>
+                        <w:t xml:space="preserve"> MATCHING WITH OUR DB</w:t>
+                      </w:r>
+                      <w:r>
+                        <w:t>.</w:t>
                       </w:r>
                     </w:p>
                   </w:txbxContent>
                 </v:textbox>
+                <o:callout v:ext="edit" minusy="t"/>
               </v:shape>
             </w:pict>
           </mc:Fallback>
@@ -2705,263 +2950,366 @@
       </w:r>
       <w:r>
         <w:rPr>
-          <w:noProof/>
-        </w:rPr>
-        <mc:AlternateContent>
-          <mc:Choice Requires="wps">
-            <w:drawing>
-              <wp:anchor distT="0" distB="0" distL="114300" distR="114300" simplePos="0" relativeHeight="251667456" behindDoc="0" locked="0" layoutInCell="1" allowOverlap="1">
-                <wp:simplePos x="0" y="0"/>
-                <wp:positionH relativeFrom="column">
-                  <wp:posOffset>-198120</wp:posOffset>
-                </wp:positionH>
-                <wp:positionV relativeFrom="paragraph">
-                  <wp:posOffset>1069975</wp:posOffset>
-                </wp:positionV>
-                <wp:extent cx="1325880" cy="274320"/>
-                <wp:effectExtent l="0" t="1543050" r="26670" b="11430"/>
-                <wp:wrapNone/>
-                <wp:docPr id="13" name="Line Callout 1 (No Border) 13"/>
-                <wp:cNvGraphicFramePr/>
-                <a:graphic xmlns:a="http://schemas.openxmlformats.org/drawingml/2006/main">
-                  <a:graphicData uri="http://schemas.microsoft.com/office/word/2010/wordprocessingShape">
-                    <wps:wsp>
-                      <wps:cNvSpPr/>
-                      <wps:spPr>
-                        <a:xfrm>
-                          <a:off x="0" y="0"/>
-                          <a:ext cx="1325880" cy="274320"/>
-                        </a:xfrm>
-                        <a:prstGeom prst="callout1">
-                          <a:avLst>
-                            <a:gd name="adj1" fmla="val 4061"/>
-                            <a:gd name="adj2" fmla="val 8568"/>
-                            <a:gd name="adj3" fmla="val -574217"/>
-                            <a:gd name="adj4" fmla="val 20735"/>
-                          </a:avLst>
-                        </a:prstGeom>
-                      </wps:spPr>
-                      <wps:style>
-                        <a:lnRef idx="1">
-                          <a:schemeClr val="accent1"/>
-                        </a:lnRef>
-                        <a:fillRef idx="2">
-                          <a:schemeClr val="accent1"/>
-                        </a:fillRef>
-                        <a:effectRef idx="1">
-                          <a:schemeClr val="accent1"/>
-                        </a:effectRef>
-                        <a:fontRef idx="minor">
-                          <a:schemeClr val="dk1"/>
-                        </a:fontRef>
-                      </wps:style>
-                      <wps:txbx>
-                        <w:txbxContent>
-                          <w:p>
-                            <w:pPr>
-                              <w:jc w:val="center"/>
-                            </w:pPr>
-                            <w:r>
-                              <w:t>B-COLOR: #2AABB2</w:t>
-                            </w:r>
-                          </w:p>
-                        </w:txbxContent>
-                      </wps:txbx>
-                      <wps:bodyPr rot="0" spcFirstLastPara="0" vertOverflow="overflow" horzOverflow="overflow" vert="horz" wrap="square" lIns="91440" tIns="45720" rIns="91440" bIns="45720" numCol="1" spcCol="0" rtlCol="0" fromWordArt="0" anchor="ctr" anchorCtr="0" forceAA="0" compatLnSpc="1">
-                        <a:prstTxWarp prst="textNoShape">
-                          <a:avLst/>
-                        </a:prstTxWarp>
-                        <a:noAutofit/>
-                      </wps:bodyPr>
-                    </wps:wsp>
-                  </a:graphicData>
-                </a:graphic>
-                <wp14:sizeRelH relativeFrom="margin">
-                  <wp14:pctWidth>0</wp14:pctWidth>
-                </wp14:sizeRelH>
-                <wp14:sizeRelV relativeFrom="margin">
-                  <wp14:pctHeight>0</wp14:pctHeight>
-                </wp14:sizeRelV>
-              </wp:anchor>
-            </w:drawing>
-          </mc:Choice>
-          <mc:Fallback>
-            <w:pict>
-              <v:shape id="Line Callout 1 (No Border) 13" o:spid="_x0000_s1037" type="#_x0000_t41" style="position:absolute;margin-left:-15.6pt;margin-top:84.25pt;width:104.4pt;height:21.6pt;z-index:251667456;visibility:visible;mso-wrap-style:square;mso-width-percent:0;mso-height-percent:0;mso-wrap-distance-left:9pt;mso-wrap-distance-top:0;mso-wrap-distance-right:9pt;mso-wrap-distance-bottom:0;mso-position-horizontal:absolute;mso-position-horizontal-relative:text;mso-position-vertical:absolute;mso-position-vertical-relative:text;mso-width-percent:0;mso-height-percent:0;mso-width-relative:margin;mso-height-relative:margin;v-text-anchor:middle" o:gfxdata="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" adj="4479,-124031,1851,877" fillcolor="#91bce3 [2164]" strokecolor="#5b9bd5 [3204]" strokeweight=".5pt">
-                <v:fill color2="#7aaddd [2612]" rotate="t" colors="0 #b1cbe9;.5 #a3c1e5;1 #92b9e4" focus="100%" type="gradient">
-                  <o:fill v:ext="view" type="gradientUnscaled"/>
-                </v:fill>
-                <v:textbox>
-                  <w:txbxContent>
-                    <w:p>
-                      <w:pPr>
-                        <w:jc w:val="center"/>
-                      </w:pPr>
-                      <w:r>
-                        <w:t>B-COLOR: #2AABB2</w:t>
-                      </w:r>
-                    </w:p>
-                  </w:txbxContent>
-                </v:textbox>
-                <o:callout v:ext="edit" minusx="t"/>
-              </v:shape>
-            </w:pict>
-          </mc:Fallback>
-        </mc:AlternateContent>
+          <w:u w:val="single"/>
+        </w:rPr>
+        <w:t>CLIENT SIDE PAGE NO. 2:-</w:t>
       </w:r>
+    </w:p>
+    <w:tbl>
+      <w:tblPr>
+        <w:tblStyle w:val="TableGrid"/>
+        <w:tblW w:w="0" w:type="auto"/>
+        <w:jc w:val="center"/>
+        <w:tblLook w:val="04A0" w:firstRow="1" w:lastRow="0" w:firstColumn="1" w:lastColumn="0" w:noHBand="0" w:noVBand="1"/>
+      </w:tblPr>
+      <w:tblGrid>
+        <w:gridCol w:w="5789"/>
+      </w:tblGrid>
+      <w:tr>
+        <w:trPr>
+          <w:trHeight w:val="778"/>
+          <w:jc w:val="center"/>
+        </w:trPr>
+        <w:tc>
+          <w:tcPr>
+            <w:tcW w:w="5789" w:type="dxa"/>
+          </w:tcPr>
+          <w:p>
+            <w:pPr>
+              <w:jc w:val="center"/>
+            </w:pPr>
+          </w:p>
+          <w:p>
+            <w:pPr>
+              <w:jc w:val="right"/>
+              <w:rPr>
+                <w:b/>
+              </w:rPr>
+            </w:pPr>
+            <w:r>
+              <w:rPr>
+                <w:b/>
+              </w:rPr>
+              <w:t xml:space="preserve">   </w:t>
+            </w:r>
+            <w:r>
+              <w:rPr>
+                <w:b/>
+              </w:rPr>
+              <w:t>NAVBAR</w:t>
+            </w:r>
+            <w:r>
+              <w:rPr>
+                <w:b/>
+              </w:rPr>
+              <w:t xml:space="preserve">        </w:t>
+            </w:r>
+            <w:r>
+              <w:rPr>
+                <w:b/>
+              </w:rPr>
+              <w:t xml:space="preserve">                                 M.I</w:t>
+            </w:r>
+          </w:p>
+        </w:tc>
+      </w:tr>
+      <w:tr>
+        <w:trPr>
+          <w:trHeight w:val="9067"/>
+          <w:jc w:val="center"/>
+        </w:trPr>
+        <w:tc>
+          <w:tcPr>
+            <w:tcW w:w="5789" w:type="dxa"/>
+          </w:tcPr>
+          <w:p/>
+          <w:p/>
+          <w:p>
+            <w:pPr>
+              <w:jc w:val="center"/>
+            </w:pPr>
+          </w:p>
+          <w:p>
+            <w:pPr>
+              <w:jc w:val="center"/>
+            </w:pPr>
+          </w:p>
+          <w:p>
+            <w:pPr>
+              <w:jc w:val="center"/>
+            </w:pPr>
+          </w:p>
+          <w:p>
+            <w:pPr>
+              <w:jc w:val="center"/>
+            </w:pPr>
+          </w:p>
+          <w:p>
+            <w:pPr>
+              <w:jc w:val="center"/>
+            </w:pPr>
+          </w:p>
+          <w:p>
+            <w:pPr>
+              <w:jc w:val="center"/>
+              <w:rPr>
+                <w:u w:val="single"/>
+              </w:rPr>
+            </w:pPr>
+            <w:r>
+              <w:t xml:space="preserve">CONTACT NO: +91 </w:t>
+            </w:r>
+            <w:r>
+              <w:rPr>
+                <w:u w:val="single"/>
+              </w:rPr>
+              <w:t># # # # # # # # # #</w:t>
+            </w:r>
+          </w:p>
+          <w:p>
+            <w:pPr>
+              <w:jc w:val="center"/>
+              <w:rPr>
+                <w:u w:val="single"/>
+              </w:rPr>
+            </w:pPr>
+          </w:p>
+          <w:p>
+            <w:pPr>
+              <w:jc w:val="center"/>
+            </w:pPr>
+            <w:r>
+              <w:t>FULL NAME: ___________________</w:t>
+            </w:r>
+          </w:p>
+          <w:p>
+            <w:pPr>
+              <w:jc w:val="center"/>
+            </w:pPr>
+          </w:p>
+          <w:p>
+            <w:pPr>
+              <w:jc w:val="center"/>
+            </w:pPr>
+            <w:r>
+              <w:t>LOCATION : ____________________</w:t>
+            </w:r>
+          </w:p>
+          <w:p>
+            <w:pPr>
+              <w:jc w:val="center"/>
+            </w:pPr>
+          </w:p>
+          <w:p>
+            <w:pPr>
+              <w:jc w:val="center"/>
+              <w:rPr>
+                <w:u w:val="single"/>
+              </w:rPr>
+            </w:pPr>
+            <w:r>
+              <w:t xml:space="preserve">PIN CODE: </w:t>
+            </w:r>
+            <w:r>
+              <w:rPr>
+                <w:u w:val="single"/>
+              </w:rPr>
+              <w:t># # # # # #</w:t>
+            </w:r>
+          </w:p>
+          <w:p>
+            <w:pPr>
+              <w:jc w:val="center"/>
+              <w:rPr>
+                <w:u w:val="single"/>
+              </w:rPr>
+            </w:pPr>
+            <w:r>
+              <w:rPr>
+                <w:noProof/>
+              </w:rPr>
+              <mc:AlternateContent>
+                <mc:Choice Requires="wps">
+                  <w:drawing>
+                    <wp:anchor distT="0" distB="0" distL="114300" distR="114300" simplePos="0" relativeHeight="251672576" behindDoc="0" locked="0" layoutInCell="1" allowOverlap="1">
+                      <wp:simplePos x="0" y="0"/>
+                      <wp:positionH relativeFrom="column">
+                        <wp:posOffset>1647825</wp:posOffset>
+                      </wp:positionH>
+                      <wp:positionV relativeFrom="paragraph">
+                        <wp:posOffset>144780</wp:posOffset>
+                      </wp:positionV>
+                      <wp:extent cx="1363980" cy="236220"/>
+                      <wp:effectExtent l="0" t="0" r="26670" b="11430"/>
+                      <wp:wrapNone/>
+                      <wp:docPr id="1" name="Rectangle 1"/>
+                      <wp:cNvGraphicFramePr/>
+                      <a:graphic xmlns:a="http://schemas.openxmlformats.org/drawingml/2006/main">
+                        <a:graphicData uri="http://schemas.microsoft.com/office/word/2010/wordprocessingShape">
+                          <wps:wsp>
+                            <wps:cNvSpPr/>
+                            <wps:spPr>
+                              <a:xfrm>
+                                <a:off x="0" y="0"/>
+                                <a:ext cx="1363980" cy="236220"/>
+                              </a:xfrm>
+                              <a:prstGeom prst="rect">
+                                <a:avLst/>
+                              </a:prstGeom>
+                            </wps:spPr>
+                            <wps:style>
+                              <a:lnRef idx="1">
+                                <a:schemeClr val="accent1"/>
+                              </a:lnRef>
+                              <a:fillRef idx="2">
+                                <a:schemeClr val="accent1"/>
+                              </a:fillRef>
+                              <a:effectRef idx="1">
+                                <a:schemeClr val="accent1"/>
+                              </a:effectRef>
+                              <a:fontRef idx="minor">
+                                <a:schemeClr val="dk1"/>
+                              </a:fontRef>
+                            </wps:style>
+                            <wps:bodyPr rot="0" spcFirstLastPara="0" vertOverflow="overflow" horzOverflow="overflow" vert="horz" wrap="square" lIns="91440" tIns="45720" rIns="91440" bIns="45720" numCol="1" spcCol="0" rtlCol="0" fromWordArt="0" anchor="ctr" anchorCtr="0" forceAA="0" compatLnSpc="1">
+                              <a:prstTxWarp prst="textNoShape">
+                                <a:avLst/>
+                              </a:prstTxWarp>
+                              <a:noAutofit/>
+                            </wps:bodyPr>
+                          </wps:wsp>
+                        </a:graphicData>
+                      </a:graphic>
+                      <wp14:sizeRelV relativeFrom="margin">
+                        <wp14:pctHeight>0</wp14:pctHeight>
+                      </wp14:sizeRelV>
+                    </wp:anchor>
+                  </w:drawing>
+                </mc:Choice>
+                <mc:Fallback>
+                  <w:pict>
+                    <v:rect w14:anchorId="34D3B13D" id="Rectangle 1" o:spid="_x0000_s1026" style="position:absolute;margin-left:129.75pt;margin-top:11.4pt;width:107.4pt;height:18.6pt;z-index:251672576;visibility:visible;mso-wrap-style:square;mso-height-percent:0;mso-wrap-distance-left:9pt;mso-wrap-distance-top:0;mso-wrap-distance-right:9pt;mso-wrap-distance-bottom:0;mso-position-horizontal:absolute;mso-position-horizontal-relative:text;mso-position-vertical:absolute;mso-position-vertical-relative:text;mso-height-percent:0;mso-height-relative:margin;v-text-anchor:middle" o:gfxdata="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" fillcolor="#91bce3 [2164]" strokecolor="#5b9bd5 [3204]" strokeweight=".5pt">
+                      <v:fill color2="#7aaddd [2612]" rotate="t" colors="0 #b1cbe9;.5 #a3c1e5;1 #92b9e4" focus="100%" type="gradient">
+                        <o:fill v:ext="view" type="gradientUnscaled"/>
+                      </v:fill>
+                    </v:rect>
+                  </w:pict>
+                </mc:Fallback>
+              </mc:AlternateContent>
+            </w:r>
+          </w:p>
+          <w:p>
+            <w:r>
+              <w:t xml:space="preserve">                                JOB ROLE:  </w:t>
+            </w:r>
+          </w:p>
+          <w:p>
+            <w:pPr>
+              <w:jc w:val="center"/>
+            </w:pPr>
+          </w:p>
+          <w:tbl>
+            <w:tblPr>
+              <w:tblStyle w:val="TableGrid"/>
+              <w:tblpPr w:leftFromText="180" w:rightFromText="180" w:vertAnchor="text" w:horzAnchor="margin" w:tblpXSpec="right" w:tblpY="1297"/>
+              <w:tblOverlap w:val="never"/>
+              <w:tblW w:w="0" w:type="auto"/>
+              <w:tblLook w:val="04A0" w:firstRow="1" w:lastRow="0" w:firstColumn="1" w:lastColumn="0" w:noHBand="0" w:noVBand="1"/>
+            </w:tblPr>
+            <w:tblGrid>
+              <w:gridCol w:w="1033"/>
+            </w:tblGrid>
+            <w:tr>
+              <w:trPr>
+                <w:trHeight w:val="240"/>
+              </w:trPr>
+              <w:tc>
+                <w:tcPr>
+                  <w:tcW w:w="1033" w:type="dxa"/>
+                </w:tcPr>
+                <w:p>
+                  <w:pPr>
+                    <w:jc w:val="right"/>
+                    <w:rPr>
+                      <w:b/>
+                    </w:rPr>
+                  </w:pPr>
+                  <w:r>
+                    <w:rPr>
+                      <w:b/>
+                    </w:rPr>
+                    <w:t>NEXT=&gt;</w:t>
+                  </w:r>
+                </w:p>
+              </w:tc>
+            </w:tr>
+          </w:tbl>
+          <w:tbl>
+            <w:tblPr>
+              <w:tblStyle w:val="TableGrid"/>
+              <w:tblpPr w:leftFromText="180" w:rightFromText="180" w:vertAnchor="text" w:horzAnchor="page" w:tblpX="661" w:tblpY="1345"/>
+              <w:tblOverlap w:val="never"/>
+              <w:tblW w:w="0" w:type="auto"/>
+              <w:tblLook w:val="04A0" w:firstRow="1" w:lastRow="0" w:firstColumn="1" w:lastColumn="0" w:noHBand="0" w:noVBand="1"/>
+            </w:tblPr>
+            <w:tblGrid>
+              <w:gridCol w:w="950"/>
+            </w:tblGrid>
+            <w:tr>
+              <w:trPr>
+                <w:trHeight w:val="251"/>
+              </w:trPr>
+              <w:tc>
+                <w:tcPr>
+                  <w:tcW w:w="950" w:type="dxa"/>
+                </w:tcPr>
+                <w:p>
+                  <w:pPr>
+                    <w:rPr>
+                      <w:b/>
+                    </w:rPr>
+                  </w:pPr>
+                  <w:r>
+                    <w:rPr>
+                      <w:b/>
+                    </w:rPr>
+                    <w:t>CANCEL</w:t>
+                  </w:r>
+                </w:p>
+              </w:tc>
+            </w:tr>
+          </w:tbl>
+          <w:p>
+            <w:pPr>
+              <w:jc w:val="center"/>
+            </w:pPr>
+          </w:p>
+        </w:tc>
+      </w:tr>
+    </w:tbl>
+    <w:p/>
+    <w:p/>
+    <w:p>
+      <w:pPr>
+        <w:rPr>
+          <w:b/>
+          <w:i/>
+          <w:u w:val="single"/>
+        </w:rPr>
+      </w:pPr>
       <w:r>
         <w:rPr>
-          <w:noProof/>
-        </w:rPr>
-        <mc:AlternateContent>
-          <mc:Choice Requires="wps">
-            <w:drawing>
-              <wp:anchor distT="0" distB="0" distL="114300" distR="114300" simplePos="0" relativeHeight="251666432" behindDoc="0" locked="0" layoutInCell="1" allowOverlap="1">
-                <wp:simplePos x="0" y="0"/>
-                <wp:positionH relativeFrom="column">
-                  <wp:posOffset>1021080</wp:posOffset>
-                </wp:positionH>
-                <wp:positionV relativeFrom="paragraph">
-                  <wp:posOffset>86995</wp:posOffset>
-                </wp:positionV>
-                <wp:extent cx="1524000" cy="830580"/>
-                <wp:effectExtent l="0" t="1314450" r="19050" b="26670"/>
-                <wp:wrapNone/>
-                <wp:docPr id="12" name="Line Callout 1 (No Border) 12"/>
-                <wp:cNvGraphicFramePr/>
-                <a:graphic xmlns:a="http://schemas.openxmlformats.org/drawingml/2006/main">
-                  <a:graphicData uri="http://schemas.microsoft.com/office/word/2010/wordprocessingShape">
-                    <wps:wsp>
-                      <wps:cNvSpPr/>
-                      <wps:spPr>
-                        <a:xfrm>
-                          <a:off x="0" y="0"/>
-                          <a:ext cx="1524000" cy="830580"/>
-                        </a:xfrm>
-                        <a:prstGeom prst="callout1">
-                          <a:avLst>
-                            <a:gd name="adj1" fmla="val -169"/>
-                            <a:gd name="adj2" fmla="val 18544"/>
-                            <a:gd name="adj3" fmla="val -156061"/>
-                            <a:gd name="adj4" fmla="val 13169"/>
-                          </a:avLst>
-                        </a:prstGeom>
-                      </wps:spPr>
-                      <wps:style>
-                        <a:lnRef idx="1">
-                          <a:schemeClr val="accent1"/>
-                        </a:lnRef>
-                        <a:fillRef idx="2">
-                          <a:schemeClr val="accent1"/>
-                        </a:fillRef>
-                        <a:effectRef idx="1">
-                          <a:schemeClr val="accent1"/>
-                        </a:effectRef>
-                        <a:fontRef idx="minor">
-                          <a:schemeClr val="dk1"/>
-                        </a:fontRef>
-                      </wps:style>
-                      <wps:txbx>
-                        <w:txbxContent>
-                          <w:p>
-                            <w:pPr>
-                              <w:jc w:val="center"/>
-                            </w:pPr>
-                            <w:r>
-                              <w:t>FONT: PAYTONE ONE</w:t>
-                            </w:r>
-                          </w:p>
-                          <w:p>
-                            <w:pPr>
-                              <w:jc w:val="center"/>
-                            </w:pPr>
-                            <w:r>
-                              <w:t>SIZE: 20px to 30px.</w:t>
-                            </w:r>
-                          </w:p>
-                          <w:p>
-                            <w:pPr>
-                              <w:jc w:val="center"/>
-                            </w:pPr>
-                            <w:r>
-                              <w:t xml:space="preserve">F-COLOR: </w:t>
-                            </w:r>
-                            <w:r>
-                              <w:t>#013639</w:t>
-                            </w:r>
-                          </w:p>
-                        </w:txbxContent>
-                      </wps:txbx>
-                      <wps:bodyPr rot="0" spcFirstLastPara="0" vertOverflow="overflow" horzOverflow="overflow" vert="horz" wrap="square" lIns="91440" tIns="45720" rIns="91440" bIns="45720" numCol="1" spcCol="0" rtlCol="0" fromWordArt="0" anchor="ctr" anchorCtr="0" forceAA="0" compatLnSpc="1">
-                        <a:prstTxWarp prst="textNoShape">
-                          <a:avLst/>
-                        </a:prstTxWarp>
-                        <a:noAutofit/>
-                      </wps:bodyPr>
-                    </wps:wsp>
-                  </a:graphicData>
-                </a:graphic>
-                <wp14:sizeRelH relativeFrom="margin">
-                  <wp14:pctWidth>0</wp14:pctWidth>
-                </wp14:sizeRelH>
-                <wp14:sizeRelV relativeFrom="margin">
-                  <wp14:pctHeight>0</wp14:pctHeight>
-                </wp14:sizeRelV>
-              </wp:anchor>
-            </w:drawing>
-          </mc:Choice>
-          <mc:Fallback>
-            <w:pict>
-              <v:shape id="Line Callout 1 (No Border) 12" o:spid="_x0000_s1038" type="#_x0000_t41" style="position:absolute;margin-left:80.4pt;margin-top:6.85pt;width:120pt;height:65.4pt;z-index:251666432;visibility:visible;mso-wrap-style:square;mso-width-percent:0;mso-height-percent:0;mso-wrap-distance-left:9pt;mso-wrap-distance-top:0;mso-wrap-distance-right:9pt;mso-wrap-distance-bottom:0;mso-position-horizontal:absolute;mso-position-horizontal-relative:text;mso-position-vertical:absolute;mso-position-vertical-relative:text;mso-width-percent:0;mso-height-percent:0;mso-width-relative:margin;mso-height-relative:margin;v-text-anchor:middle" o:gfxdata="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" adj="2845,-33709,4006,-37" fillcolor="#91bce3 [2164]" strokecolor="#5b9bd5 [3204]" strokeweight=".5pt">
-                <v:fill color2="#7aaddd [2612]" rotate="t" colors="0 #b1cbe9;.5 #a3c1e5;1 #92b9e4" focus="100%" type="gradient">
-                  <o:fill v:ext="view" type="gradientUnscaled"/>
-                </v:fill>
-                <v:textbox>
-                  <w:txbxContent>
-                    <w:p>
-                      <w:pPr>
-                        <w:jc w:val="center"/>
-                      </w:pPr>
-                      <w:r>
-                        <w:t>FONT: PAYTONE ONE</w:t>
-                      </w:r>
-                    </w:p>
-                    <w:p>
-                      <w:pPr>
-                        <w:jc w:val="center"/>
-                      </w:pPr>
-                      <w:r>
-                        <w:t>SIZE: 20px to 30px.</w:t>
-                      </w:r>
-                    </w:p>
-                    <w:p>
-                      <w:pPr>
-                        <w:jc w:val="center"/>
-                      </w:pPr>
-                      <w:r>
-                        <w:t xml:space="preserve">F-COLOR: </w:t>
-                      </w:r>
-                      <w:r>
-                        <w:t>#013639</w:t>
-                      </w:r>
-                    </w:p>
-                  </w:txbxContent>
-                </v:textbox>
-              </v:shape>
-            </w:pict>
-          </mc:Fallback>
-        </mc:AlternateContent>
-      </w:r>
-      <w:r>
-        <w:br w:type="textWrapping" w:clear="all"/>
-        <w:t xml:space="preserve">  </w:t>
+          <w:b/>
+          <w:i/>
+          <w:u w:val="single"/>
+        </w:rPr>
+        <w:t>NOTE: THESE WILL APPEAR WHEN THAT OTHER OPTION WILL BE CHOSEN.</w:t>
       </w:r>
     </w:p>
     <w:p/>
     <w:p/>
     <w:p/>
     <w:p/>
-    <w:p/>
     <w:p>
       <w:pPr>
         <w:rPr>
@@ -2988,7 +3336,8 @@
           <w:szCs w:val="32"/>
         </w:rPr>
       </w:pPr>
-      <w:proofErr w:type="spellStart"/>
+      <w:bookmarkStart w:id="0" w:name="_GoBack"/>
+      <w:bookmarkEnd w:id="0"/>
       <w:r>
         <w:rPr>
           <w:b/>
@@ -2996,96 +3345,6 @@
           <w:szCs w:val="32"/>
           <w:u w:val="single"/>
         </w:rPr>
-        <w:t>Roboto</w:t>
-      </w:r>
-      <w:proofErr w:type="spellEnd"/>
-      <w:r>
-        <w:rPr>
-          <w:b/>
-          <w:sz w:val="32"/>
-          <w:szCs w:val="32"/>
-          <w:u w:val="single"/>
-        </w:rPr>
-        <w:t xml:space="preserve"> </w:t>
-      </w:r>
-      <w:proofErr w:type="gramStart"/>
-      <w:r>
-        <w:rPr>
-          <w:b/>
-          <w:sz w:val="32"/>
-          <w:szCs w:val="32"/>
-          <w:u w:val="single"/>
-        </w:rPr>
-        <w:t>mono :</w:t>
-      </w:r>
-      <w:proofErr w:type="gramEnd"/>
-      <w:r>
-        <w:rPr>
-          <w:sz w:val="32"/>
-          <w:szCs w:val="32"/>
-        </w:rPr>
-        <w:t xml:space="preserve">  https://fonts.google.com/specimen/Roboto+Mono</w:t>
-      </w:r>
-    </w:p>
-    <w:p>
-      <w:pPr>
-        <w:rPr>
-          <w:sz w:val="32"/>
-          <w:szCs w:val="32"/>
-        </w:rPr>
-      </w:pPr>
-      <w:proofErr w:type="spellStart"/>
-      <w:r>
-        <w:rPr>
-          <w:b/>
-          <w:sz w:val="32"/>
-          <w:szCs w:val="32"/>
-          <w:u w:val="single"/>
-        </w:rPr>
-        <w:t>Paytone</w:t>
-      </w:r>
-      <w:proofErr w:type="spellEnd"/>
-      <w:r>
-        <w:rPr>
-          <w:b/>
-          <w:sz w:val="32"/>
-          <w:szCs w:val="32"/>
-          <w:u w:val="single"/>
-        </w:rPr>
-        <w:t xml:space="preserve"> one:</w:t>
-      </w:r>
-      <w:r>
-        <w:rPr>
-          <w:sz w:val="32"/>
-          <w:szCs w:val="32"/>
-        </w:rPr>
-        <w:t xml:space="preserve"> </w:t>
-      </w:r>
-      <w:hyperlink r:id="rId5" w:history="1">
-        <w:r>
-          <w:rPr>
-            <w:rStyle w:val="Hyperlink"/>
-            <w:sz w:val="32"/>
-            <w:szCs w:val="32"/>
-          </w:rPr>
-          <w:t>https://fonts.google.com/specimen/Paytone+One</w:t>
-        </w:r>
-      </w:hyperlink>
-    </w:p>
-    <w:p>
-      <w:pPr>
-        <w:rPr>
-          <w:sz w:val="32"/>
-          <w:szCs w:val="32"/>
-        </w:rPr>
-      </w:pPr>
-      <w:r>
-        <w:rPr>
-          <w:b/>
-          <w:sz w:val="32"/>
-          <w:szCs w:val="32"/>
-          <w:u w:val="single"/>
-        </w:rPr>
         <w:t>Indie flower:</w:t>
       </w:r>
       <w:r>
@@ -3095,7 +3354,7 @@
         </w:rPr>
         <w:t xml:space="preserve"> </w:t>
       </w:r>
-      <w:hyperlink r:id="rId6" w:history="1">
+      <w:hyperlink r:id="rId5" w:anchor="standard-styles" w:history="1">
         <w:r>
           <w:rPr>
             <w:rStyle w:val="Hyperlink"/>
@@ -3129,7 +3388,7 @@
         </w:rPr>
         <w:t xml:space="preserve"> </w:t>
       </w:r>
-      <w:hyperlink r:id="rId7" w:history="1">
+      <w:hyperlink r:id="rId6" w:anchor="standard-styles" w:history="1">
         <w:r>
           <w:rPr>
             <w:rStyle w:val="Hyperlink"/>
@@ -3156,7 +3415,7 @@
         </w:rPr>
         <w:t xml:space="preserve">Libre Barcode 128 Text: </w:t>
       </w:r>
-      <w:hyperlink r:id="rId8" w:history="1">
+      <w:hyperlink r:id="rId7" w:anchor="pairings" w:history="1">
         <w:r>
           <w:rPr>
             <w:rStyle w:val="Hyperlink"/>
@@ -3170,12 +3429,74 @@
     <w:p>
       <w:pPr>
         <w:rPr>
+          <w:b/>
           <w:sz w:val="32"/>
           <w:szCs w:val="32"/>
         </w:rPr>
       </w:pPr>
-      <w:bookmarkStart w:id="0" w:name="_GoBack"/>
-      <w:bookmarkEnd w:id="0"/>
+      <w:proofErr w:type="spellStart"/>
+      <w:r>
+        <w:rPr>
+          <w:b/>
+          <w:sz w:val="32"/>
+          <w:szCs w:val="32"/>
+        </w:rPr>
+        <w:t>Nunito</w:t>
+      </w:r>
+      <w:proofErr w:type="spellEnd"/>
+      <w:r>
+        <w:rPr>
+          <w:b/>
+          <w:sz w:val="32"/>
+          <w:szCs w:val="32"/>
+        </w:rPr>
+        <w:t xml:space="preserve"> (semi bold 600): </w:t>
+      </w:r>
+      <w:hyperlink r:id="rId8" w:history="1">
+        <w:r>
+          <w:rPr>
+            <w:rStyle w:val="Hyperlink"/>
+            <w:sz w:val="32"/>
+            <w:szCs w:val="32"/>
+          </w:rPr>
+          <w:t>https://fonts.google.com/specimen/Nunito?selection.family=Nunito:wght@600</w:t>
+        </w:r>
+      </w:hyperlink>
+    </w:p>
+    <w:p>
+      <w:pPr>
+        <w:rPr>
+          <w:b/>
+          <w:sz w:val="32"/>
+          <w:szCs w:val="32"/>
+        </w:rPr>
+      </w:pPr>
+      <w:r>
+        <w:rPr>
+          <w:b/>
+          <w:sz w:val="32"/>
+          <w:szCs w:val="32"/>
+        </w:rPr>
+        <w:t xml:space="preserve">Poppins: </w:t>
+      </w:r>
+      <w:hyperlink r:id="rId9" w:history="1">
+        <w:r>
+          <w:rPr>
+            <w:rStyle w:val="Hyperlink"/>
+            <w:sz w:val="32"/>
+            <w:szCs w:val="32"/>
+          </w:rPr>
+          <w:t>https://fonts.google.com/specimen/Poppins</w:t>
+        </w:r>
+      </w:hyperlink>
+    </w:p>
+    <w:p>
+      <w:pPr>
+        <w:rPr>
+          <w:sz w:val="32"/>
+          <w:szCs w:val="32"/>
+        </w:rPr>
+      </w:pPr>
     </w:p>
     <w:sectPr>
       <w:pgSz w:w="12240" w:h="15840"/>
@@ -3715,6 +4036,64 @@
       <w:u w:val="single"/>
     </w:rPr>
   </w:style>
+  <w:style w:type="paragraph" w:styleId="HTMLPreformatted">
+    <w:name w:val="HTML Preformatted"/>
+    <w:basedOn w:val="Normal"/>
+    <w:link w:val="HTMLPreformattedChar"/>
+    <w:uiPriority w:val="99"/>
+    <w:unhideWhenUsed/>
+    <w:rsid w:val="00D35682"/>
+    <w:pPr>
+      <w:tabs>
+        <w:tab w:val="left" w:pos="916"/>
+        <w:tab w:val="left" w:pos="1832"/>
+        <w:tab w:val="left" w:pos="2748"/>
+        <w:tab w:val="left" w:pos="3664"/>
+        <w:tab w:val="left" w:pos="4580"/>
+        <w:tab w:val="left" w:pos="5496"/>
+        <w:tab w:val="left" w:pos="6412"/>
+        <w:tab w:val="left" w:pos="7328"/>
+        <w:tab w:val="left" w:pos="8244"/>
+        <w:tab w:val="left" w:pos="9160"/>
+        <w:tab w:val="left" w:pos="10076"/>
+        <w:tab w:val="left" w:pos="10992"/>
+        <w:tab w:val="left" w:pos="11908"/>
+        <w:tab w:val="left" w:pos="12824"/>
+        <w:tab w:val="left" w:pos="13740"/>
+        <w:tab w:val="left" w:pos="14656"/>
+      </w:tabs>
+      <w:spacing w:after="0" w:line="240" w:lineRule="auto"/>
+    </w:pPr>
+    <w:rPr>
+      <w:rFonts w:ascii="Courier New" w:eastAsia="Times New Roman" w:hAnsi="Courier New" w:cs="Courier New"/>
+      <w:sz w:val="20"/>
+      <w:szCs w:val="20"/>
+    </w:rPr>
+  </w:style>
+  <w:style w:type="character" w:customStyle="1" w:styleId="HTMLPreformattedChar">
+    <w:name w:val="HTML Preformatted Char"/>
+    <w:basedOn w:val="DefaultParagraphFont"/>
+    <w:link w:val="HTMLPreformatted"/>
+    <w:uiPriority w:val="99"/>
+    <w:rsid w:val="00D35682"/>
+    <w:rPr>
+      <w:rFonts w:ascii="Courier New" w:eastAsia="Times New Roman" w:hAnsi="Courier New" w:cs="Courier New"/>
+      <w:sz w:val="20"/>
+      <w:szCs w:val="20"/>
+    </w:rPr>
+  </w:style>
+  <w:style w:type="character" w:styleId="FollowedHyperlink">
+    <w:name w:val="FollowedHyperlink"/>
+    <w:basedOn w:val="DefaultParagraphFont"/>
+    <w:uiPriority w:val="99"/>
+    <w:semiHidden/>
+    <w:unhideWhenUsed/>
+    <w:rsid w:val="00A2641F"/>
+    <w:rPr>
+      <w:color w:val="954F72" w:themeColor="followedHyperlink"/>
+      <w:u w:val="single"/>
+    </w:rPr>
+  </w:style>
 </w:styles>
 </file>
 
@@ -3984,7 +4363,7 @@
 </file>
 
 <file path=customXml/itemProps1.xml><?xml version="1.0" encoding="utf-8"?>
-<ds:datastoreItem xmlns:ds="http://schemas.openxmlformats.org/officeDocument/2006/customXml" ds:itemID="{AE5AD383-440E-4DC0-9322-19FBA83BA6D5}">
+<ds:datastoreItem xmlns:ds="http://schemas.openxmlformats.org/officeDocument/2006/customXml" ds:itemID="{A7CB2F02-FCCB-4018-8A80-86D8AB77A23B}">
   <ds:schemaRefs>
     <ds:schemaRef ds:uri="http://schemas.openxmlformats.org/officeDocument/2006/bibliography"/>
   </ds:schemaRefs>

</xml_diff>

<commit_message>
changes have been updated.
</commit_message>
<xml_diff>
--- a/MOCK_GUI/MOCK GUI.docx
+++ b/MOCK_GUI/MOCK GUI.docx
@@ -2624,6 +2624,19 @@
           <w:p>
             <w:pPr>
               <w:jc w:val="center"/>
+            </w:pPr>
+            <w:r>
+              <w:t>ADDRESS: ________________</w:t>
+            </w:r>
+          </w:p>
+          <w:p>
+            <w:pPr>
+              <w:jc w:val="center"/>
+            </w:pPr>
+          </w:p>
+          <w:p>
+            <w:pPr>
+              <w:jc w:val="center"/>
               <w:rPr>
                 <w:u w:val="single"/>
               </w:rPr>
@@ -2636,6 +2649,22 @@
                 <w:u w:val="single"/>
               </w:rPr>
               <w:t># # # # # #</w:t>
+            </w:r>
+          </w:p>
+          <w:p>
+            <w:pPr>
+              <w:jc w:val="center"/>
+              <w:rPr>
+                <w:u w:val="single"/>
+              </w:rPr>
+            </w:pPr>
+          </w:p>
+          <w:p>
+            <w:pPr>
+              <w:jc w:val="center"/>
+            </w:pPr>
+            <w:r>
+              <w:t>STATE:___________</w:t>
             </w:r>
           </w:p>
           <w:p>
@@ -2849,7 +2878,7 @@
                   <wp:posOffset>2712720</wp:posOffset>
                 </wp:positionV>
                 <wp:extent cx="1821180" cy="792480"/>
-                <wp:effectExtent l="723900" t="0" r="26670" b="26670"/>
+                <wp:effectExtent l="857250" t="0" r="26670" b="598170"/>
                 <wp:wrapNone/>
                 <wp:docPr id="10" name="Line Callout 1 10"/>
                 <wp:cNvGraphicFramePr/>
@@ -2866,8 +2895,8 @@
                           <a:avLst>
                             <a:gd name="adj1" fmla="val 27404"/>
                             <a:gd name="adj2" fmla="val 3801"/>
-                            <a:gd name="adj3" fmla="val 89423"/>
-                            <a:gd name="adj4" fmla="val -39170"/>
+                            <a:gd name="adj3" fmla="val 170192"/>
+                            <a:gd name="adj4" fmla="val -45865"/>
                           </a:avLst>
                         </a:prstGeom>
                       </wps:spPr>
@@ -2920,7 +2949,22 @@
           </mc:Choice>
           <mc:Fallback>
             <w:pict>
-              <v:shape id="Line Callout 1 10" o:spid="_x0000_s1037" type="#_x0000_t47" style="position:absolute;margin-left:381pt;margin-top:213.6pt;width:143.4pt;height:62.4pt;z-index:251673600;visibility:visible;mso-wrap-style:square;mso-height-percent:0;mso-wrap-distance-left:9pt;mso-wrap-distance-top:0;mso-wrap-distance-right:9pt;mso-wrap-distance-bottom:0;mso-position-horizontal:absolute;mso-position-horizontal-relative:text;mso-position-vertical:absolute;mso-position-vertical-relative:text;mso-height-percent:0;mso-height-relative:margin;v-text-anchor:middle" o:gfxdata="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" adj="-8461,19315,821,5919" fillcolor="#91bce3 [2164]" strokecolor="#5b9bd5 [3204]" strokeweight=".5pt">
+              <v:shapetype id="_x0000_t47" coordsize="21600,21600" o:spt="47" adj="-8280,24300,-1800,4050" path="m@0@1l@2@3nfem,l21600,r,21600l,21600xe">
+                <v:stroke joinstyle="miter"/>
+                <v:formulas>
+                  <v:f eqn="val #0"/>
+                  <v:f eqn="val #1"/>
+                  <v:f eqn="val #2"/>
+                  <v:f eqn="val #3"/>
+                </v:formulas>
+                <v:path arrowok="t" o:extrusionok="f" gradientshapeok="t" o:connecttype="custom" o:connectlocs="@0,@1;10800,0;10800,21600;0,10800;21600,10800"/>
+                <v:handles>
+                  <v:h position="#0,#1"/>
+                  <v:h position="#2,#3"/>
+                </v:handles>
+                <o:callout v:ext="edit" type="oneSegment" on="t"/>
+              </v:shapetype>
+              <v:shape id="Line Callout 1 10" o:spid="_x0000_s1037" type="#_x0000_t47" style="position:absolute;margin-left:381pt;margin-top:213.6pt;width:143.4pt;height:62.4pt;z-index:251673600;visibility:visible;mso-wrap-style:square;mso-height-percent:0;mso-wrap-distance-left:9pt;mso-wrap-distance-top:0;mso-wrap-distance-right:9pt;mso-wrap-distance-bottom:0;mso-position-horizontal:absolute;mso-position-horizontal-relative:text;mso-position-vertical:absolute;mso-position-vertical-relative:text;mso-height-percent:0;mso-height-relative:margin;v-text-anchor:middle" o:gfxdata="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" adj="-9907,36761,821,5919" fillcolor="#91bce3 [2164]" strokecolor="#5b9bd5 [3204]" strokeweight=".5pt">
                 <v:fill color2="#7aaddd [2612]" rotate="t" colors="0 #b1cbe9;.5 #a3c1e5;1 #92b9e4" focus="100%" type="gradient">
                   <o:fill v:ext="view" type="gradientUnscaled"/>
                 </v:fill>
@@ -3092,7 +3136,23 @@
               <w:jc w:val="center"/>
             </w:pPr>
             <w:r>
-              <w:t>LOCATION : ____________________</w:t>
+              <w:t>CITY NAME</w:t>
+            </w:r>
+            <w:r>
+              <w:t xml:space="preserve"> : ____________________</w:t>
+            </w:r>
+          </w:p>
+          <w:p>
+            <w:pPr>
+              <w:jc w:val="center"/>
+            </w:pPr>
+          </w:p>
+          <w:p>
+            <w:pPr>
+              <w:jc w:val="center"/>
+            </w:pPr>
+            <w:r>
+              <w:t>ADDRESS: _____________________</w:t>
             </w:r>
           </w:p>
           <w:p>
@@ -3115,6 +3175,31 @@
                 <w:u w:val="single"/>
               </w:rPr>
               <w:t># # # # # #</w:t>
+            </w:r>
+          </w:p>
+          <w:p>
+            <w:pPr>
+              <w:jc w:val="center"/>
+              <w:rPr>
+                <w:u w:val="single"/>
+              </w:rPr>
+            </w:pPr>
+          </w:p>
+          <w:p>
+            <w:pPr>
+              <w:jc w:val="center"/>
+              <w:rPr>
+                <w:u w:val="single"/>
+              </w:rPr>
+            </w:pPr>
+            <w:r>
+              <w:t>STATE:</w:t>
+            </w:r>
+            <w:r>
+              <w:rPr>
+                <w:u w:val="single"/>
+              </w:rPr>
+              <w:t xml:space="preserve"> ______________</w:t>
             </w:r>
           </w:p>
           <w:p>
@@ -3305,6 +3390,16 @@
         </w:rPr>
         <w:t>NOTE: THESE WILL APPEAR WHEN THAT OTHER OPTION WILL BE CHOSEN.</w:t>
       </w:r>
+      <w:r>
+        <w:rPr>
+          <w:b/>
+          <w:i/>
+          <w:u w:val="single"/>
+        </w:rPr>
+        <w:t xml:space="preserve"> AND THOSE CANCEL BUTTONS WIL REDIRECT YOU TO THE JOB ROLE SELECTION PAGE. AND THE UPCOMING PART IS STILL UNDER DEVELOPMENT.</w:t>
+      </w:r>
+      <w:bookmarkStart w:id="0" w:name="_GoBack"/>
+      <w:bookmarkEnd w:id="0"/>
     </w:p>
     <w:p/>
     <w:p/>
@@ -3336,8 +3431,6 @@
           <w:szCs w:val="32"/>
         </w:rPr>
       </w:pPr>
-      <w:bookmarkStart w:id="0" w:name="_GoBack"/>
-      <w:bookmarkEnd w:id="0"/>
       <w:r>
         <w:rPr>
           <w:b/>
@@ -4363,7 +4456,7 @@
 </file>
 
 <file path=customXml/itemProps1.xml><?xml version="1.0" encoding="utf-8"?>
-<ds:datastoreItem xmlns:ds="http://schemas.openxmlformats.org/officeDocument/2006/customXml" ds:itemID="{A7CB2F02-FCCB-4018-8A80-86D8AB77A23B}">
+<ds:datastoreItem xmlns:ds="http://schemas.openxmlformats.org/officeDocument/2006/customXml" ds:itemID="{BD285067-13B0-4FB2-A707-5C3F721C26E3}">
   <ds:schemaRefs>
     <ds:schemaRef ds:uri="http://schemas.openxmlformats.org/officeDocument/2006/bibliography"/>
   </ds:schemaRefs>

</xml_diff>